<commit_message>
line edits on model fits
</commit_message>
<xml_diff>
--- a/SOSPaper/AppendixS1.docx
+++ b/SOSPaper/AppendixS1.docx
@@ -272,34 +272,7 @@
           <w:szCs w:val="24"/>
         </w:rPr>
         <w:br/>
-        <w:t>Total inflow DOC was calculated by summing the DOC concentration of each tributa</w:t>
-      </w:r>
-      <w:r>
-        <w:rPr>
-          <w:rFonts w:ascii="Times New Roman" w:eastAsia="Times New Roman" w:hAnsi="Times New Roman" w:cs="Times New Roman"/>
-          <w:color w:val="222222"/>
-          <w:sz w:val="24"/>
-          <w:szCs w:val="24"/>
-        </w:rPr>
-        <w:t>ry proportionally to the fraction each tributary contributed to total inflow volume. DOC data ("HARP LAKE") from 1991-2001 were used for model validation. Hypolimnion temperature was set to the bottom temperature in the bottom 2 m of the water profile, whe</w:t>
-      </w:r>
-      <w:r>
-        <w:rPr>
-          <w:rFonts w:ascii="Times New Roman" w:eastAsia="Times New Roman" w:hAnsi="Times New Roman" w:cs="Times New Roman"/>
-          <w:color w:val="222222"/>
-          <w:sz w:val="24"/>
-          <w:szCs w:val="24"/>
-        </w:rPr>
-        <w:t>reas epilimnion temperature was set to the temperature in the 1-2 m surface water. Precipitation data were obtained from daily weather records for the "HARP LAKE" meteorological station. Sediment mass accumulation rate was inferred from previous studies (E</w:t>
-      </w:r>
-      <w:r>
-        <w:rPr>
-          <w:rFonts w:ascii="Times New Roman" w:eastAsia="Times New Roman" w:hAnsi="Times New Roman" w:cs="Times New Roman"/>
-          <w:color w:val="222222"/>
-          <w:sz w:val="24"/>
-          <w:szCs w:val="24"/>
-        </w:rPr>
-        <w:t xml:space="preserve">imers et al. 2006, Mills et al. 2009). A Harp lake shapefile was hand digitized using ESRI aerial photographs (World Imagery) </w:t>
+        <w:t xml:space="preserve">Total inflow DOC was calculated by summing the DOC concentration of each tributary proportionally to the fraction each tributary contributed to total inflow volume. DOC data ("HARP LAKE") from 1991-2001 were used for model validation. Hypolimnion temperature was set to the bottom temperature in the bottom 2 m of the water profile, whereas epilimnion temperature was set to the temperature in the 1-2 m surface water. Precipitation data were obtained from daily weather records for the "HARP LAKE" meteorological station. Sediment mass accumulation rate was inferred from previous studies (Eimers et al. 2006, Mills et al. 2009). A Harp lake shapefile was hand digitized using ESRI aerial photographs (World Imagery) </w:t>
       </w:r>
       <w:r>
         <w:rPr>
@@ -309,16 +282,67 @@
           <w:szCs w:val="24"/>
         </w:rPr>
         <w:lastRenderedPageBreak/>
-        <w:t>in ArcGIS (ESRI 2016). PCanopy was estimated using land cover data (15 m resolution) in the Ontario Land Cover Compilation V 2.0 (</w:t>
-      </w:r>
-      <w:r>
-        <w:rPr>
-          <w:rFonts w:ascii="Times New Roman" w:eastAsia="Times New Roman" w:hAnsi="Times New Roman" w:cs="Times New Roman"/>
-          <w:color w:val="222222"/>
-          <w:sz w:val="24"/>
-          <w:szCs w:val="24"/>
-        </w:rPr>
-        <w:t>Ontario Ministry of Natural Resources and Forestry 2014). This dataset showed no adjacent wetlands to Harp Lake. The absence of adjacent wetlands was further verified using aerial photographs (ESRI 2016). As such, PCanopy was set to 1 and PWetland to 0.</w:t>
+        <w:t xml:space="preserve">in ArcGIS (ESRI 2016). </w:t>
+      </w:r>
+      <w:proofErr w:type="spellStart"/>
+      <w:r>
+        <w:rPr>
+          <w:rFonts w:ascii="Times New Roman" w:eastAsia="Times New Roman" w:hAnsi="Times New Roman" w:cs="Times New Roman"/>
+          <w:color w:val="222222"/>
+          <w:sz w:val="24"/>
+          <w:szCs w:val="24"/>
+        </w:rPr>
+        <w:t>PCanopy</w:t>
+      </w:r>
+      <w:proofErr w:type="spellEnd"/>
+      <w:r>
+        <w:rPr>
+          <w:rFonts w:ascii="Times New Roman" w:eastAsia="Times New Roman" w:hAnsi="Times New Roman" w:cs="Times New Roman"/>
+          <w:color w:val="222222"/>
+          <w:sz w:val="24"/>
+          <w:szCs w:val="24"/>
+        </w:rPr>
+        <w:t xml:space="preserve"> was estimated using land cover data (15 m resolution) in the Ontario Land Cover Compilation V 2.0 (Ontario Ministry of Natural Resources and Forestry 2014). This dataset showed no adjacent wetlands to Harp Lake. The absence of adjacent wetlands was further verified using aerial photographs (ESRI 2016). As such, </w:t>
+      </w:r>
+      <w:proofErr w:type="spellStart"/>
+      <w:r>
+        <w:rPr>
+          <w:rFonts w:ascii="Times New Roman" w:eastAsia="Times New Roman" w:hAnsi="Times New Roman" w:cs="Times New Roman"/>
+          <w:color w:val="222222"/>
+          <w:sz w:val="24"/>
+          <w:szCs w:val="24"/>
+        </w:rPr>
+        <w:t>PCanopy</w:t>
+      </w:r>
+      <w:proofErr w:type="spellEnd"/>
+      <w:r>
+        <w:rPr>
+          <w:rFonts w:ascii="Times New Roman" w:eastAsia="Times New Roman" w:hAnsi="Times New Roman" w:cs="Times New Roman"/>
+          <w:color w:val="222222"/>
+          <w:sz w:val="24"/>
+          <w:szCs w:val="24"/>
+        </w:rPr>
+        <w:t xml:space="preserve"> was set to 1 and </w:t>
+      </w:r>
+      <w:proofErr w:type="spellStart"/>
+      <w:r>
+        <w:rPr>
+          <w:rFonts w:ascii="Times New Roman" w:eastAsia="Times New Roman" w:hAnsi="Times New Roman" w:cs="Times New Roman"/>
+          <w:color w:val="222222"/>
+          <w:sz w:val="24"/>
+          <w:szCs w:val="24"/>
+        </w:rPr>
+        <w:t>PWetland</w:t>
+      </w:r>
+      <w:proofErr w:type="spellEnd"/>
+      <w:r>
+        <w:rPr>
+          <w:rFonts w:ascii="Times New Roman" w:eastAsia="Times New Roman" w:hAnsi="Times New Roman" w:cs="Times New Roman"/>
+          <w:color w:val="222222"/>
+          <w:sz w:val="24"/>
+          <w:szCs w:val="24"/>
+        </w:rPr>
+        <w:t xml:space="preserve"> to 0.</w:t>
       </w:r>
     </w:p>
     <w:p>
@@ -343,6 +367,7 @@
           <w:szCs w:val="24"/>
         </w:rPr>
       </w:pPr>
+      <w:proofErr w:type="spellStart"/>
       <w:r>
         <w:rPr>
           <w:rFonts w:ascii="Times New Roman" w:eastAsia="Times New Roman" w:hAnsi="Times New Roman" w:cs="Times New Roman"/>
@@ -350,8 +375,9 @@
           <w:sz w:val="24"/>
           <w:szCs w:val="24"/>
         </w:rPr>
-        <w:t>T</w:t>
-      </w:r>
+        <w:t>Toolik</w:t>
+      </w:r>
+      <w:proofErr w:type="spellEnd"/>
       <w:r>
         <w:rPr>
           <w:rFonts w:ascii="Times New Roman" w:eastAsia="Times New Roman" w:hAnsi="Times New Roman" w:cs="Times New Roman"/>
@@ -359,7 +385,7 @@
           <w:sz w:val="24"/>
           <w:szCs w:val="24"/>
         </w:rPr>
-        <w:t>oolik Lake</w:t>
+        <w:t xml:space="preserve"> Lake</w:t>
       </w:r>
     </w:p>
     <w:p>
@@ -379,7 +405,25 @@
           <w:sz w:val="24"/>
           <w:szCs w:val="24"/>
         </w:rPr>
-        <w:t>Input model data for Toolik Lake were obtained from a variety of sources. Limnological data for the years 2001-2010 were freely downloaded from the Arctic LTER website (</w:t>
+        <w:t xml:space="preserve">Input model data for </w:t>
+      </w:r>
+      <w:proofErr w:type="spellStart"/>
+      <w:r>
+        <w:rPr>
+          <w:rFonts w:ascii="Times New Roman" w:eastAsia="Times New Roman" w:hAnsi="Times New Roman" w:cs="Times New Roman"/>
+          <w:sz w:val="24"/>
+          <w:szCs w:val="24"/>
+        </w:rPr>
+        <w:t>Toolik</w:t>
+      </w:r>
+      <w:proofErr w:type="spellEnd"/>
+      <w:r>
+        <w:rPr>
+          <w:rFonts w:ascii="Times New Roman" w:eastAsia="Times New Roman" w:hAnsi="Times New Roman" w:cs="Times New Roman"/>
+          <w:sz w:val="24"/>
+          <w:szCs w:val="24"/>
+        </w:rPr>
+        <w:t xml:space="preserve"> Lake were obtained from a variety of sources. Limnological data for the years 2001-2010 were freely downloaded from the Arctic LTER website (</w:t>
       </w:r>
       <w:hyperlink r:id="rId8">
         <w:r>
@@ -390,17 +434,7 @@
             <w:szCs w:val="24"/>
             <w:u w:val="single"/>
           </w:rPr>
-          <w:t>http://arc-lter.ecosy</w:t>
-        </w:r>
-        <w:r>
-          <w:rPr>
-            <w:rFonts w:ascii="Times New Roman" w:eastAsia="Times New Roman" w:hAnsi="Times New Roman" w:cs="Times New Roman"/>
-            <w:color w:val="0000FF"/>
-            <w:sz w:val="24"/>
-            <w:szCs w:val="24"/>
-            <w:u w:val="single"/>
-          </w:rPr>
-          <w:t>stems.mbl.edu/</w:t>
+          <w:t>http://arc-lter.ecosystems.mbl.edu/</w:t>
         </w:r>
       </w:hyperlink>
       <w:r>
@@ -409,41 +443,114 @@
           <w:sz w:val="24"/>
           <w:szCs w:val="24"/>
         </w:rPr>
-        <w:t xml:space="preserve">). Inflow and lake data were sampled at “Toolik Inlet” and “Toolik Main”, respectively. </w:t>
-      </w:r>
-      <w:r>
-        <w:rPr>
-          <w:rFonts w:ascii="Times New Roman" w:eastAsia="Times New Roman" w:hAnsi="Times New Roman" w:cs="Times New Roman"/>
-          <w:color w:val="222222"/>
-          <w:sz w:val="24"/>
-          <w:szCs w:val="24"/>
-        </w:rPr>
-        <w:t>Hypolimnion temperature was set to the bottom temperature in the bottom 2 m of the water profile, whereas epilimnion temperature was set to the Temp in th</w:t>
-      </w:r>
-      <w:r>
-        <w:rPr>
-          <w:rFonts w:ascii="Times New Roman" w:eastAsia="Times New Roman" w:hAnsi="Times New Roman" w:cs="Times New Roman"/>
-          <w:color w:val="222222"/>
-          <w:sz w:val="24"/>
-          <w:szCs w:val="24"/>
-        </w:rPr>
-        <w:t xml:space="preserve">e 1-2 m surface water. </w:t>
-      </w:r>
-      <w:r>
-        <w:rPr>
-          <w:rFonts w:ascii="Times New Roman" w:eastAsia="Times New Roman" w:hAnsi="Times New Roman" w:cs="Times New Roman"/>
-          <w:sz w:val="24"/>
-          <w:szCs w:val="24"/>
-        </w:rPr>
-        <w:t>We made special requests for DOC data (Toolik Main) from 2005-2008 to be used for model validation. This request was generously handled by Dr. George Kling. Precipitation data were obtained from daily weather data records for the Too</w:t>
-      </w:r>
-      <w:r>
-        <w:rPr>
-          <w:rFonts w:ascii="Times New Roman" w:eastAsia="Times New Roman" w:hAnsi="Times New Roman" w:cs="Times New Roman"/>
-          <w:sz w:val="24"/>
-          <w:szCs w:val="24"/>
-        </w:rPr>
-        <w:t xml:space="preserve">lik Field Station Meteorological Station. We downloaded a wetlands spatial polygon layer for calculating the percent of the shoreline covered by wetlands (PWetland) </w:t>
+        <w:t>). Inflow and lake data were sampled at “</w:t>
+      </w:r>
+      <w:proofErr w:type="spellStart"/>
+      <w:r>
+        <w:rPr>
+          <w:rFonts w:ascii="Times New Roman" w:eastAsia="Times New Roman" w:hAnsi="Times New Roman" w:cs="Times New Roman"/>
+          <w:sz w:val="24"/>
+          <w:szCs w:val="24"/>
+        </w:rPr>
+        <w:t>Toolik</w:t>
+      </w:r>
+      <w:proofErr w:type="spellEnd"/>
+      <w:r>
+        <w:rPr>
+          <w:rFonts w:ascii="Times New Roman" w:eastAsia="Times New Roman" w:hAnsi="Times New Roman" w:cs="Times New Roman"/>
+          <w:sz w:val="24"/>
+          <w:szCs w:val="24"/>
+        </w:rPr>
+        <w:t xml:space="preserve"> Inlet” and “</w:t>
+      </w:r>
+      <w:proofErr w:type="spellStart"/>
+      <w:r>
+        <w:rPr>
+          <w:rFonts w:ascii="Times New Roman" w:eastAsia="Times New Roman" w:hAnsi="Times New Roman" w:cs="Times New Roman"/>
+          <w:sz w:val="24"/>
+          <w:szCs w:val="24"/>
+        </w:rPr>
+        <w:t>Toolik</w:t>
+      </w:r>
+      <w:proofErr w:type="spellEnd"/>
+      <w:r>
+        <w:rPr>
+          <w:rFonts w:ascii="Times New Roman" w:eastAsia="Times New Roman" w:hAnsi="Times New Roman" w:cs="Times New Roman"/>
+          <w:sz w:val="24"/>
+          <w:szCs w:val="24"/>
+        </w:rPr>
+        <w:t xml:space="preserve"> Main”, respectively. </w:t>
+      </w:r>
+      <w:r>
+        <w:rPr>
+          <w:rFonts w:ascii="Times New Roman" w:eastAsia="Times New Roman" w:hAnsi="Times New Roman" w:cs="Times New Roman"/>
+          <w:color w:val="222222"/>
+          <w:sz w:val="24"/>
+          <w:szCs w:val="24"/>
+        </w:rPr>
+        <w:t xml:space="preserve">Hypolimnion temperature was set to the bottom temperature in the bottom 2 m of the water profile, whereas epilimnion temperature was set to the Temp in the 1-2 m surface water. </w:t>
+      </w:r>
+      <w:r>
+        <w:rPr>
+          <w:rFonts w:ascii="Times New Roman" w:eastAsia="Times New Roman" w:hAnsi="Times New Roman" w:cs="Times New Roman"/>
+          <w:sz w:val="24"/>
+          <w:szCs w:val="24"/>
+        </w:rPr>
+        <w:t>We made special requests for DOC data (</w:t>
+      </w:r>
+      <w:proofErr w:type="spellStart"/>
+      <w:r>
+        <w:rPr>
+          <w:rFonts w:ascii="Times New Roman" w:eastAsia="Times New Roman" w:hAnsi="Times New Roman" w:cs="Times New Roman"/>
+          <w:sz w:val="24"/>
+          <w:szCs w:val="24"/>
+        </w:rPr>
+        <w:t>Toolik</w:t>
+      </w:r>
+      <w:proofErr w:type="spellEnd"/>
+      <w:r>
+        <w:rPr>
+          <w:rFonts w:ascii="Times New Roman" w:eastAsia="Times New Roman" w:hAnsi="Times New Roman" w:cs="Times New Roman"/>
+          <w:sz w:val="24"/>
+          <w:szCs w:val="24"/>
+        </w:rPr>
+        <w:t xml:space="preserve"> Main) from 2005-2008 to be used for model validation. This request was generously handled by Dr. George Kling. Precipitation data were obtained from daily weather data records for the </w:t>
+      </w:r>
+      <w:proofErr w:type="spellStart"/>
+      <w:r>
+        <w:rPr>
+          <w:rFonts w:ascii="Times New Roman" w:eastAsia="Times New Roman" w:hAnsi="Times New Roman" w:cs="Times New Roman"/>
+          <w:sz w:val="24"/>
+          <w:szCs w:val="24"/>
+        </w:rPr>
+        <w:t>Toolik</w:t>
+      </w:r>
+      <w:proofErr w:type="spellEnd"/>
+      <w:r>
+        <w:rPr>
+          <w:rFonts w:ascii="Times New Roman" w:eastAsia="Times New Roman" w:hAnsi="Times New Roman" w:cs="Times New Roman"/>
+          <w:sz w:val="24"/>
+          <w:szCs w:val="24"/>
+        </w:rPr>
+        <w:t xml:space="preserve"> Field Station Meteorological Station. We downloaded a wetlands spatial polygon layer for calculating the percent of the shoreline covered by wetlands (</w:t>
+      </w:r>
+      <w:proofErr w:type="spellStart"/>
+      <w:r>
+        <w:rPr>
+          <w:rFonts w:ascii="Times New Roman" w:eastAsia="Times New Roman" w:hAnsi="Times New Roman" w:cs="Times New Roman"/>
+          <w:sz w:val="24"/>
+          <w:szCs w:val="24"/>
+        </w:rPr>
+        <w:t>PWetland</w:t>
+      </w:r>
+      <w:proofErr w:type="spellEnd"/>
+      <w:r>
+        <w:rPr>
+          <w:rFonts w:ascii="Times New Roman" w:eastAsia="Times New Roman" w:hAnsi="Times New Roman" w:cs="Times New Roman"/>
+          <w:sz w:val="24"/>
+          <w:szCs w:val="24"/>
+        </w:rPr>
+        <w:t xml:space="preserve">) </w:t>
       </w:r>
       <w:r>
         <w:rPr>
@@ -469,24 +576,33 @@
           <w:sz w:val="24"/>
           <w:szCs w:val="24"/>
         </w:rPr>
-        <w:t>U.S. Fish and Wild</w:t>
-      </w:r>
-      <w:r>
-        <w:rPr>
-          <w:rFonts w:ascii="Times New Roman" w:eastAsia="Times New Roman" w:hAnsi="Times New Roman" w:cs="Times New Roman"/>
-          <w:color w:val="222222"/>
-          <w:sz w:val="24"/>
-          <w:szCs w:val="24"/>
-        </w:rPr>
-        <w:t>life Service 2014)</w:t>
-      </w:r>
-      <w:r>
-        <w:rPr>
-          <w:rFonts w:ascii="Times New Roman" w:eastAsia="Times New Roman" w:hAnsi="Times New Roman" w:cs="Times New Roman"/>
-          <w:sz w:val="24"/>
-          <w:szCs w:val="24"/>
-        </w:rPr>
-        <w:t xml:space="preserve">. Due to the lack of forests at this high latitude, we set PCanopy to 0 and needed no other land cover datasets. We confirmed the lack of </w:t>
+        <w:t>U.S. Fish and Wildlife Service 2014)</w:t>
+      </w:r>
+      <w:r>
+        <w:rPr>
+          <w:rFonts w:ascii="Times New Roman" w:eastAsia="Times New Roman" w:hAnsi="Times New Roman" w:cs="Times New Roman"/>
+          <w:sz w:val="24"/>
+          <w:szCs w:val="24"/>
+        </w:rPr>
+        <w:t xml:space="preserve">. Due to the lack of forests at this high latitude, we set </w:t>
+      </w:r>
+      <w:proofErr w:type="spellStart"/>
+      <w:r>
+        <w:rPr>
+          <w:rFonts w:ascii="Times New Roman" w:eastAsia="Times New Roman" w:hAnsi="Times New Roman" w:cs="Times New Roman"/>
+          <w:sz w:val="24"/>
+          <w:szCs w:val="24"/>
+        </w:rPr>
+        <w:t>PCanopy</w:t>
+      </w:r>
+      <w:proofErr w:type="spellEnd"/>
+      <w:r>
+        <w:rPr>
+          <w:rFonts w:ascii="Times New Roman" w:eastAsia="Times New Roman" w:hAnsi="Times New Roman" w:cs="Times New Roman"/>
+          <w:sz w:val="24"/>
+          <w:szCs w:val="24"/>
+        </w:rPr>
+        <w:t xml:space="preserve"> to 0 and needed no other land cover datasets. We confirmed the lack of </w:t>
       </w:r>
       <w:r>
         <w:rPr>
@@ -503,24 +619,36 @@
           <w:sz w:val="24"/>
           <w:szCs w:val="24"/>
         </w:rPr>
-        <w:t>cover from aerial photography accessed via Arctic LTER. Sediment mass accumulation rate was inf</w:t>
-      </w:r>
-      <w:r>
-        <w:rPr>
-          <w:rFonts w:ascii="Times New Roman" w:eastAsia="Times New Roman" w:hAnsi="Times New Roman" w:cs="Times New Roman"/>
-          <w:sz w:val="24"/>
-          <w:szCs w:val="24"/>
-        </w:rPr>
-        <w:t>erred from previous stud</w:t>
-      </w:r>
-      <w:r>
-        <w:rPr>
-          <w:rFonts w:ascii="Times New Roman" w:eastAsia="Times New Roman" w:hAnsi="Times New Roman" w:cs="Times New Roman"/>
-          <w:color w:val="222222"/>
-          <w:sz w:val="24"/>
-          <w:szCs w:val="24"/>
-        </w:rPr>
-        <w:t xml:space="preserve">ies (Cornwell 1985, Whalen and Cornwell 1985). A Toolik lake shapefile was also obtained from Arctic LTER. </w:t>
+        <w:t>cover from aerial photography accessed via Arctic LTER. Sediment mass accumulation rate was inferred from previous stud</w:t>
+      </w:r>
+      <w:r>
+        <w:rPr>
+          <w:rFonts w:ascii="Times New Roman" w:eastAsia="Times New Roman" w:hAnsi="Times New Roman" w:cs="Times New Roman"/>
+          <w:color w:val="222222"/>
+          <w:sz w:val="24"/>
+          <w:szCs w:val="24"/>
+        </w:rPr>
+        <w:t xml:space="preserve">ies (Cornwell 1985, Whalen and Cornwell 1985). A </w:t>
+      </w:r>
+      <w:proofErr w:type="spellStart"/>
+      <w:r>
+        <w:rPr>
+          <w:rFonts w:ascii="Times New Roman" w:eastAsia="Times New Roman" w:hAnsi="Times New Roman" w:cs="Times New Roman"/>
+          <w:color w:val="222222"/>
+          <w:sz w:val="24"/>
+          <w:szCs w:val="24"/>
+        </w:rPr>
+        <w:t>Toolik</w:t>
+      </w:r>
+      <w:proofErr w:type="spellEnd"/>
+      <w:r>
+        <w:rPr>
+          <w:rFonts w:ascii="Times New Roman" w:eastAsia="Times New Roman" w:hAnsi="Times New Roman" w:cs="Times New Roman"/>
+          <w:color w:val="222222"/>
+          <w:sz w:val="24"/>
+          <w:szCs w:val="24"/>
+        </w:rPr>
+        <w:t xml:space="preserve"> lake shapefile was also obtained from Arctic LTER. </w:t>
       </w:r>
     </w:p>
     <w:p>
@@ -541,34 +669,67 @@
           <w:sz w:val="24"/>
           <w:szCs w:val="24"/>
         </w:rPr>
-        <w:t>A unique challenge associated with Toolik Lake was the relatively short ice-free period each year. Typically, complete input</w:t>
-      </w:r>
-      <w:r>
-        <w:rPr>
-          <w:rFonts w:ascii="Times New Roman" w:eastAsia="Times New Roman" w:hAnsi="Times New Roman" w:cs="Times New Roman"/>
-          <w:color w:val="222222"/>
-          <w:sz w:val="24"/>
-          <w:szCs w:val="24"/>
-        </w:rPr>
-        <w:t xml:space="preserve"> datasets for our model were only available from June - August. Normally, our model would linearly interpolate data gaps, but we sought to avoid interpolating over such a large portion of the year. We used date of ice-off for Toolik Inlet when available (2</w:t>
-      </w:r>
-      <w:r>
-        <w:rPr>
-          <w:rFonts w:ascii="Times New Roman" w:eastAsia="Times New Roman" w:hAnsi="Times New Roman" w:cs="Times New Roman"/>
-          <w:color w:val="222222"/>
-          <w:sz w:val="24"/>
-          <w:szCs w:val="24"/>
-        </w:rPr>
-        <w:t>006-2010) to determine when inflow DOC would be near 0 due to ice. When ice-off dates were not available (2001-2005), we used the 2006-2010 average. Setting inflow DOC to 0 shut down the main input of DOC to the ecosystem and considerably improved model ca</w:t>
-      </w:r>
-      <w:r>
-        <w:rPr>
-          <w:rFonts w:ascii="Times New Roman" w:eastAsia="Times New Roman" w:hAnsi="Times New Roman" w:cs="Times New Roman"/>
-          <w:color w:val="222222"/>
-          <w:sz w:val="24"/>
-          <w:szCs w:val="24"/>
-        </w:rPr>
-        <w:t>libration.</w:t>
+        <w:t xml:space="preserve">A unique challenge associated with </w:t>
+      </w:r>
+      <w:proofErr w:type="spellStart"/>
+      <w:r>
+        <w:rPr>
+          <w:rFonts w:ascii="Times New Roman" w:eastAsia="Times New Roman" w:hAnsi="Times New Roman" w:cs="Times New Roman"/>
+          <w:color w:val="222222"/>
+          <w:sz w:val="24"/>
+          <w:szCs w:val="24"/>
+        </w:rPr>
+        <w:t>Toolik</w:t>
+      </w:r>
+      <w:proofErr w:type="spellEnd"/>
+      <w:r>
+        <w:rPr>
+          <w:rFonts w:ascii="Times New Roman" w:eastAsia="Times New Roman" w:hAnsi="Times New Roman" w:cs="Times New Roman"/>
+          <w:color w:val="222222"/>
+          <w:sz w:val="24"/>
+          <w:szCs w:val="24"/>
+        </w:rPr>
+        <w:t xml:space="preserve"> Lake was the relatively short ice-free period each year. Typically, complete input datasets for our model were only available from June - August. Normally, our model would linearly interpolate data gaps, but we sought to avoid interpolating over such </w:t>
+      </w:r>
+      <w:proofErr w:type="gramStart"/>
+      <w:r>
+        <w:rPr>
+          <w:rFonts w:ascii="Times New Roman" w:eastAsia="Times New Roman" w:hAnsi="Times New Roman" w:cs="Times New Roman"/>
+          <w:color w:val="222222"/>
+          <w:sz w:val="24"/>
+          <w:szCs w:val="24"/>
+        </w:rPr>
+        <w:t>a large portion</w:t>
+      </w:r>
+      <w:proofErr w:type="gramEnd"/>
+      <w:r>
+        <w:rPr>
+          <w:rFonts w:ascii="Times New Roman" w:eastAsia="Times New Roman" w:hAnsi="Times New Roman" w:cs="Times New Roman"/>
+          <w:color w:val="222222"/>
+          <w:sz w:val="24"/>
+          <w:szCs w:val="24"/>
+        </w:rPr>
+        <w:t xml:space="preserve"> of the year. We used date of ice-off for </w:t>
+      </w:r>
+      <w:proofErr w:type="spellStart"/>
+      <w:r>
+        <w:rPr>
+          <w:rFonts w:ascii="Times New Roman" w:eastAsia="Times New Roman" w:hAnsi="Times New Roman" w:cs="Times New Roman"/>
+          <w:color w:val="222222"/>
+          <w:sz w:val="24"/>
+          <w:szCs w:val="24"/>
+        </w:rPr>
+        <w:t>Toolik</w:t>
+      </w:r>
+      <w:proofErr w:type="spellEnd"/>
+      <w:r>
+        <w:rPr>
+          <w:rFonts w:ascii="Times New Roman" w:eastAsia="Times New Roman" w:hAnsi="Times New Roman" w:cs="Times New Roman"/>
+          <w:color w:val="222222"/>
+          <w:sz w:val="24"/>
+          <w:szCs w:val="24"/>
+        </w:rPr>
+        <w:t xml:space="preserve"> Inlet when available (2006-2010) to determine when inflow DOC would be near 0 due to ice. When ice-off dates were not available (2001-2005), we used the 2006-2010 average. Setting inflow DOC to 0 shut down the main input of DOC to the ecosystem and considerably improved model calibration.</w:t>
       </w:r>
     </w:p>
     <w:p>
@@ -621,7 +782,25 @@
           <w:sz w:val="24"/>
           <w:szCs w:val="24"/>
         </w:rPr>
-        <w:t>Data for the Trout Lake time series were obtained from a variety of publicly available sources. Water temperature and water chemistry data for the years 2004-2013 was downloaded from the North Temperate Lakes (NTL) LTER data catalog (</w:t>
+        <w:t>Data for the Trout Lake time series were obtained from a variety of publicly available sources. Water temperature and water chemistry data for the years 2004-2013 w</w:t>
+      </w:r>
+      <w:r>
+        <w:rPr>
+          <w:rFonts w:ascii="Times New Roman" w:eastAsia="Times New Roman" w:hAnsi="Times New Roman" w:cs="Times New Roman"/>
+          <w:sz w:val="24"/>
+          <w:szCs w:val="24"/>
+        </w:rPr>
+        <w:t>ere</w:t>
+      </w:r>
+      <w:bookmarkStart w:id="0" w:name="_GoBack"/>
+      <w:bookmarkEnd w:id="0"/>
+      <w:r>
+        <w:rPr>
+          <w:rFonts w:ascii="Times New Roman" w:eastAsia="Times New Roman" w:hAnsi="Times New Roman" w:cs="Times New Roman"/>
+          <w:sz w:val="24"/>
+          <w:szCs w:val="24"/>
+        </w:rPr>
+        <w:t xml:space="preserve"> downloaded from the North Temperate Lakes (NTL) LTER data catalog (</w:t>
       </w:r>
       <w:hyperlink r:id="rId9">
         <w:r>
@@ -641,15 +820,25 @@
           <w:sz w:val="24"/>
           <w:szCs w:val="24"/>
         </w:rPr>
-        <w:t>). We defined hypolimnion temperature as the mean temperature below 15 m, whereas epilimnion temperature was the average water temperature above 2 m</w:t>
-      </w:r>
-      <w:r>
-        <w:rPr>
-          <w:rFonts w:ascii="Times New Roman" w:eastAsia="Times New Roman" w:hAnsi="Times New Roman" w:cs="Times New Roman"/>
-          <w:sz w:val="24"/>
-          <w:szCs w:val="24"/>
-        </w:rPr>
-        <w:t>. Total unfiltered phosphorus (TP) and chlorophyll-a (Chl-</w:t>
+        <w:t>). We defined hypolimnion temperature as the mean temperature below 15 m, whereas epilimnion temperature was the average water temperature above 2 m. Total unfiltered phosphorus (TP) and chlorophyll-a (</w:t>
+      </w:r>
+      <w:proofErr w:type="spellStart"/>
+      <w:r>
+        <w:rPr>
+          <w:rFonts w:ascii="Times New Roman" w:eastAsia="Times New Roman" w:hAnsi="Times New Roman" w:cs="Times New Roman"/>
+          <w:sz w:val="24"/>
+          <w:szCs w:val="24"/>
+        </w:rPr>
+        <w:t>Chl</w:t>
+      </w:r>
+      <w:proofErr w:type="spellEnd"/>
+      <w:r>
+        <w:rPr>
+          <w:rFonts w:ascii="Times New Roman" w:eastAsia="Times New Roman" w:hAnsi="Times New Roman" w:cs="Times New Roman"/>
+          <w:sz w:val="24"/>
+          <w:szCs w:val="24"/>
+        </w:rPr>
+        <w:t>-</w:t>
       </w:r>
       <w:r>
         <w:rPr>
@@ -666,23 +855,25 @@
           <w:sz w:val="24"/>
           <w:szCs w:val="24"/>
         </w:rPr>
-        <w:t>) data in the model were each averaged from all sampled depths on each sampling date, which was approximately monthly. Daily water outflow volume data were downloaded from USGS gauge data for the T</w:t>
-      </w:r>
-      <w:r>
-        <w:rPr>
-          <w:rFonts w:ascii="Times New Roman" w:eastAsia="Times New Roman" w:hAnsi="Times New Roman" w:cs="Times New Roman"/>
-          <w:sz w:val="24"/>
-          <w:szCs w:val="24"/>
-        </w:rPr>
-        <w:t>rout River (USGS Station Number 05357245). While Trout Lake includes multiple surface inflows (Allequash Creek, Mann Creek, Stevenson Creek, North Creek), inflow volume was set equal to surface outflow to maintain constant lake volume. DOC from surface flo</w:t>
-      </w:r>
-      <w:r>
-        <w:rPr>
-          <w:rFonts w:ascii="Times New Roman" w:eastAsia="Times New Roman" w:hAnsi="Times New Roman" w:cs="Times New Roman"/>
-          <w:sz w:val="24"/>
-          <w:szCs w:val="24"/>
-        </w:rPr>
-        <w:t>ws was approximated by weighting available surface flow DOC data (</w:t>
+        <w:t>) data in the model were each averaged from all sampled depths on each sampling date, which was approximately monthly. Daily water outflow volume data were downloaded from USGS gauge data for the Trout River (USGS Station Number 05357245). While Trout Lake includes multiple surface inflows (</w:t>
+      </w:r>
+      <w:proofErr w:type="spellStart"/>
+      <w:r>
+        <w:rPr>
+          <w:rFonts w:ascii="Times New Roman" w:eastAsia="Times New Roman" w:hAnsi="Times New Roman" w:cs="Times New Roman"/>
+          <w:sz w:val="24"/>
+          <w:szCs w:val="24"/>
+        </w:rPr>
+        <w:t>Allequash</w:t>
+      </w:r>
+      <w:proofErr w:type="spellEnd"/>
+      <w:r>
+        <w:rPr>
+          <w:rFonts w:ascii="Times New Roman" w:eastAsia="Times New Roman" w:hAnsi="Times New Roman" w:cs="Times New Roman"/>
+          <w:sz w:val="24"/>
+          <w:szCs w:val="24"/>
+        </w:rPr>
+        <w:t xml:space="preserve"> Creek, Mann Creek, Stevenson Creek, North Creek), inflow volume was set equal to surface outflow to maintain constant lake volume. DOC from surface flows was approximated by weighting available surface flow DOC data (</w:t>
       </w:r>
       <w:hyperlink r:id="rId10">
         <w:r>
@@ -702,15 +893,7 @@
           <w:sz w:val="24"/>
           <w:szCs w:val="24"/>
         </w:rPr>
-        <w:t>) for individual streams by flow volume in that stream. Daily precipitat</w:t>
-      </w:r>
-      <w:r>
-        <w:rPr>
-          <w:rFonts w:ascii="Times New Roman" w:eastAsia="Times New Roman" w:hAnsi="Times New Roman" w:cs="Times New Roman"/>
-          <w:sz w:val="24"/>
-          <w:szCs w:val="24"/>
-        </w:rPr>
-        <w:t xml:space="preserve">ion data were downloaded from the Climate and Hydrology Database </w:t>
+        <w:t xml:space="preserve">) for individual streams by flow volume in that stream. Daily precipitation data were downloaded from the Climate and Hydrology Database </w:t>
       </w:r>
       <w:r>
         <w:rPr>
@@ -758,15 +941,7 @@
           <w:szCs w:val="24"/>
         </w:rPr>
         <w:tab/>
-        <w:t>We obtained lake morphometry parameters</w:t>
-      </w:r>
-      <w:r>
-        <w:rPr>
-          <w:rFonts w:ascii="Times New Roman" w:eastAsia="Times New Roman" w:hAnsi="Times New Roman" w:cs="Times New Roman"/>
-          <w:sz w:val="24"/>
-          <w:szCs w:val="24"/>
-        </w:rPr>
-        <w:t xml:space="preserve"> from the online NTL Trout Lake profile (</w:t>
+        <w:t>We obtained lake morphometry parameters from the online NTL Trout Lake profile (</w:t>
       </w:r>
       <w:hyperlink r:id="rId12">
         <w:r>
@@ -786,23 +961,25 @@
           <w:sz w:val="24"/>
           <w:szCs w:val="24"/>
         </w:rPr>
-        <w:t xml:space="preserve">), and initial concentrations of in-lake DOC were obtained from previously published </w:t>
-      </w:r>
-      <w:r>
-        <w:rPr>
-          <w:rFonts w:ascii="Times New Roman" w:eastAsia="Times New Roman" w:hAnsi="Times New Roman" w:cs="Times New Roman"/>
-          <w:sz w:val="24"/>
-          <w:szCs w:val="24"/>
-        </w:rPr>
-        <w:t>work on Trout Lake (Hanson et al. 2014, P. Hanson personal communication). Sediment mass accumulation rate was based on the average value of available NTL data for “areal flux of carbon to sediment trap”. PWetland for the lake perimeter was estimated using</w:t>
-      </w:r>
-      <w:r>
-        <w:rPr>
-          <w:rFonts w:ascii="Times New Roman" w:eastAsia="Times New Roman" w:hAnsi="Times New Roman" w:cs="Times New Roman"/>
-          <w:sz w:val="24"/>
-          <w:szCs w:val="24"/>
-        </w:rPr>
-        <w:t xml:space="preserve"> a vector layer obtained from the U.S. Fish and Wildlife Service National Wetlands Inventory (</w:t>
+        <w:t xml:space="preserve">), and initial concentrations of in-lake DOC were obtained from previously published work on Trout Lake (Hanson et al. 2014, P. Hanson personal communication). Sediment mass accumulation rate was based on the average value of available NTL data for “areal flux of carbon to sediment trap”. </w:t>
+      </w:r>
+      <w:proofErr w:type="spellStart"/>
+      <w:r>
+        <w:rPr>
+          <w:rFonts w:ascii="Times New Roman" w:eastAsia="Times New Roman" w:hAnsi="Times New Roman" w:cs="Times New Roman"/>
+          <w:sz w:val="24"/>
+          <w:szCs w:val="24"/>
+        </w:rPr>
+        <w:t>PWetland</w:t>
+      </w:r>
+      <w:proofErr w:type="spellEnd"/>
+      <w:r>
+        <w:rPr>
+          <w:rFonts w:ascii="Times New Roman" w:eastAsia="Times New Roman" w:hAnsi="Times New Roman" w:cs="Times New Roman"/>
+          <w:sz w:val="24"/>
+          <w:szCs w:val="24"/>
+        </w:rPr>
+        <w:t xml:space="preserve"> for the lake perimeter was estimated using a vector layer obtained from the U.S. Fish and Wildlife Service National Wetlands Inventory (</w:t>
       </w:r>
       <w:r>
         <w:rPr>
@@ -819,23 +996,25 @@
           <w:sz w:val="24"/>
           <w:szCs w:val="24"/>
         </w:rPr>
-        <w:t>and the Wisconsin DNR hydrography dataset (Wisconsin Department of Natural Resources 2011). PCanopy was estimated using the W</w:t>
-      </w:r>
-      <w:r>
-        <w:rPr>
-          <w:rFonts w:ascii="Times New Roman" w:eastAsia="Times New Roman" w:hAnsi="Times New Roman" w:cs="Times New Roman"/>
-          <w:sz w:val="24"/>
-          <w:szCs w:val="24"/>
-        </w:rPr>
-        <w:t>ISCLAND land cover raster dataset (30 m resolution) from Wisconsin DNR (Wisconsin Department of Natural Resources 1998). Although we recognize this is a relatively old land cover dataset based on 1993 Landsat imagery, it was only used to estimate forest co</w:t>
-      </w:r>
-      <w:r>
-        <w:rPr>
-          <w:rFonts w:ascii="Times New Roman" w:eastAsia="Times New Roman" w:hAnsi="Times New Roman" w:cs="Times New Roman"/>
-          <w:sz w:val="24"/>
-          <w:szCs w:val="24"/>
-        </w:rPr>
-        <w:t>ver, which is not likely to have changed considerably since 1993.</w:t>
+        <w:t xml:space="preserve">and the Wisconsin DNR hydrography dataset (Wisconsin Department of Natural Resources 2011). </w:t>
+      </w:r>
+      <w:proofErr w:type="spellStart"/>
+      <w:r>
+        <w:rPr>
+          <w:rFonts w:ascii="Times New Roman" w:eastAsia="Times New Roman" w:hAnsi="Times New Roman" w:cs="Times New Roman"/>
+          <w:sz w:val="24"/>
+          <w:szCs w:val="24"/>
+        </w:rPr>
+        <w:t>PCanopy</w:t>
+      </w:r>
+      <w:proofErr w:type="spellEnd"/>
+      <w:r>
+        <w:rPr>
+          <w:rFonts w:ascii="Times New Roman" w:eastAsia="Times New Roman" w:hAnsi="Times New Roman" w:cs="Times New Roman"/>
+          <w:sz w:val="24"/>
+          <w:szCs w:val="24"/>
+        </w:rPr>
+        <w:t xml:space="preserve"> was estimated using the WISCLAND land cover raster dataset (30 m resolution) from Wisconsin DNR (Wisconsin Department of Natural Resources 1998). Although we recognize this is a relatively old land cover dataset based on 1993 Landsat imagery, it was only used to estimate forest cover, which is not likely to have changed considerably since 1993.</w:t>
       </w:r>
     </w:p>
     <w:p>
@@ -854,7 +1033,25 @@
           <w:szCs w:val="24"/>
         </w:rPr>
         <w:tab/>
-        <w:t xml:space="preserve">Model validation in-lake DOC data were obtained from the NTL database (2004-2013) and from unpublished data provided by Mark Gahler (2014; </w:t>
+        <w:t xml:space="preserve">Model validation in-lake DOC data were obtained from the NTL database (2004-2013) and from unpublished data provided by Mark </w:t>
+      </w:r>
+      <w:proofErr w:type="spellStart"/>
+      <w:r>
+        <w:rPr>
+          <w:rFonts w:ascii="Times New Roman" w:eastAsia="Times New Roman" w:hAnsi="Times New Roman" w:cs="Times New Roman"/>
+          <w:sz w:val="24"/>
+          <w:szCs w:val="24"/>
+        </w:rPr>
+        <w:t>Gahler</w:t>
+      </w:r>
+      <w:proofErr w:type="spellEnd"/>
+      <w:r>
+        <w:rPr>
+          <w:rFonts w:ascii="Times New Roman" w:eastAsia="Times New Roman" w:hAnsi="Times New Roman" w:cs="Times New Roman"/>
+          <w:sz w:val="24"/>
+          <w:szCs w:val="24"/>
+        </w:rPr>
+        <w:t xml:space="preserve"> (2014; </w:t>
       </w:r>
       <w:hyperlink r:id="rId13">
         <w:r>
@@ -865,17 +1062,7 @@
             <w:szCs w:val="24"/>
             <w:u w:val="single"/>
           </w:rPr>
-          <w:t>gahler@w</w:t>
-        </w:r>
-        <w:r>
-          <w:rPr>
-            <w:rFonts w:ascii="Times New Roman" w:eastAsia="Times New Roman" w:hAnsi="Times New Roman" w:cs="Times New Roman"/>
-            <w:color w:val="1155CC"/>
-            <w:sz w:val="24"/>
-            <w:szCs w:val="24"/>
-            <w:u w:val="single"/>
-          </w:rPr>
-          <w:t>isc.edu</w:t>
+          <w:t>gahler@wisc.edu</w:t>
         </w:r>
       </w:hyperlink>
       <w:r>
@@ -918,8 +1105,20 @@
           <w:sz w:val="24"/>
           <w:szCs w:val="24"/>
         </w:rPr>
-        <w:t>Lake Vänern</w:t>
-      </w:r>
+        <w:t xml:space="preserve">Lake </w:t>
+      </w:r>
+      <w:proofErr w:type="spellStart"/>
+      <w:r>
+        <w:rPr>
+          <w:rFonts w:ascii="Times New Roman" w:eastAsia="Times New Roman" w:hAnsi="Times New Roman" w:cs="Times New Roman"/>
+          <w:i/>
+          <w:color w:val="222222"/>
+          <w:sz w:val="24"/>
+          <w:szCs w:val="24"/>
+        </w:rPr>
+        <w:t>Vänern</w:t>
+      </w:r>
+      <w:proofErr w:type="spellEnd"/>
     </w:p>
     <w:p>
       <w:pPr>
@@ -938,7 +1137,27 @@
           <w:sz w:val="24"/>
           <w:szCs w:val="24"/>
         </w:rPr>
-        <w:t xml:space="preserve">Model time series data for Lake Vänern were obtained primarily from publicly available Swedish Meteorological and Hydrological Institute (SMHI; </w:t>
+        <w:t xml:space="preserve">Model time series data for Lake </w:t>
+      </w:r>
+      <w:proofErr w:type="spellStart"/>
+      <w:r>
+        <w:rPr>
+          <w:rFonts w:ascii="Times New Roman" w:eastAsia="Times New Roman" w:hAnsi="Times New Roman" w:cs="Times New Roman"/>
+          <w:color w:val="222222"/>
+          <w:sz w:val="24"/>
+          <w:szCs w:val="24"/>
+        </w:rPr>
+        <w:t>Vänern</w:t>
+      </w:r>
+      <w:proofErr w:type="spellEnd"/>
+      <w:r>
+        <w:rPr>
+          <w:rFonts w:ascii="Times New Roman" w:eastAsia="Times New Roman" w:hAnsi="Times New Roman" w:cs="Times New Roman"/>
+          <w:color w:val="222222"/>
+          <w:sz w:val="24"/>
+          <w:szCs w:val="24"/>
+        </w:rPr>
+        <w:t xml:space="preserve"> were obtained primarily from publicly available Swedish Meteorological and Hydrological Institute (SMHI; </w:t>
       </w:r>
       <w:hyperlink r:id="rId14">
         <w:r>
@@ -988,15 +1207,7 @@
           <w:sz w:val="24"/>
           <w:szCs w:val="24"/>
         </w:rPr>
-        <w:t>Water temperature and water chemistry data for the ye</w:t>
-      </w:r>
-      <w:r>
-        <w:rPr>
-          <w:rFonts w:ascii="Times New Roman" w:eastAsia="Times New Roman" w:hAnsi="Times New Roman" w:cs="Times New Roman"/>
-          <w:sz w:val="24"/>
-          <w:szCs w:val="24"/>
-        </w:rPr>
-        <w:t>ars 2001-2013 were downloaded from the SLU databank (</w:t>
+        <w:t>Water temperature and water chemistry data for the years 2001-2013 were downloaded from the SLU databank (</w:t>
       </w:r>
       <w:hyperlink r:id="rId16">
         <w:r>
@@ -1016,15 +1227,43 @@
           <w:sz w:val="24"/>
           <w:szCs w:val="24"/>
         </w:rPr>
-        <w:t>), and was based on the “Megrundet N” samplin</w:t>
-      </w:r>
-      <w:r>
-        <w:rPr>
-          <w:rFonts w:ascii="Times New Roman" w:eastAsia="Times New Roman" w:hAnsi="Times New Roman" w:cs="Times New Roman"/>
-          <w:sz w:val="24"/>
-          <w:szCs w:val="24"/>
-        </w:rPr>
-        <w:t>g station only. We defined hypolimnion temperature as the mean temperature below 50 m, whereas epilimnion temperature was the average water temperature above 2 m. TP and chl-</w:t>
+        <w:t>), and was based on the “</w:t>
+      </w:r>
+      <w:proofErr w:type="spellStart"/>
+      <w:r>
+        <w:rPr>
+          <w:rFonts w:ascii="Times New Roman" w:eastAsia="Times New Roman" w:hAnsi="Times New Roman" w:cs="Times New Roman"/>
+          <w:sz w:val="24"/>
+          <w:szCs w:val="24"/>
+        </w:rPr>
+        <w:t>Megrundet</w:t>
+      </w:r>
+      <w:proofErr w:type="spellEnd"/>
+      <w:r>
+        <w:rPr>
+          <w:rFonts w:ascii="Times New Roman" w:eastAsia="Times New Roman" w:hAnsi="Times New Roman" w:cs="Times New Roman"/>
+          <w:sz w:val="24"/>
+          <w:szCs w:val="24"/>
+        </w:rPr>
+        <w:t xml:space="preserve"> N” sampling station only. We defined hypolimnion temperature as the mean temperature below 50 m, whereas epilimnion temperature was the average water temperature above 2 m. TP and </w:t>
+      </w:r>
+      <w:proofErr w:type="spellStart"/>
+      <w:r>
+        <w:rPr>
+          <w:rFonts w:ascii="Times New Roman" w:eastAsia="Times New Roman" w:hAnsi="Times New Roman" w:cs="Times New Roman"/>
+          <w:sz w:val="24"/>
+          <w:szCs w:val="24"/>
+        </w:rPr>
+        <w:t>chl</w:t>
+      </w:r>
+      <w:proofErr w:type="spellEnd"/>
+      <w:r>
+        <w:rPr>
+          <w:rFonts w:ascii="Times New Roman" w:eastAsia="Times New Roman" w:hAnsi="Times New Roman" w:cs="Times New Roman"/>
+          <w:sz w:val="24"/>
+          <w:szCs w:val="24"/>
+        </w:rPr>
+        <w:t>-</w:t>
       </w:r>
       <w:r>
         <w:rPr>
@@ -1041,24 +1280,56 @@
           <w:sz w:val="24"/>
           <w:szCs w:val="24"/>
         </w:rPr>
-        <w:t xml:space="preserve"> data in the model were each averaged from all sampled depths on each sampling da</w:t>
-      </w:r>
-      <w:r>
-        <w:rPr>
-          <w:rFonts w:ascii="Times New Roman" w:eastAsia="Times New Roman" w:hAnsi="Times New Roman" w:cs="Times New Roman"/>
-          <w:sz w:val="24"/>
-          <w:szCs w:val="24"/>
-        </w:rPr>
-        <w:t>te, which was approximately monthly during ice-off (Apr-Nov) periods each year.</w:t>
-      </w:r>
-      <w:r>
-        <w:rPr>
-          <w:rFonts w:ascii="Times New Roman" w:eastAsia="Times New Roman" w:hAnsi="Times New Roman" w:cs="Times New Roman"/>
-          <w:color w:val="222222"/>
-          <w:sz w:val="24"/>
-          <w:szCs w:val="24"/>
-        </w:rPr>
-        <w:t xml:space="preserve"> Daily water outflow volume from the single outlet at Göta Älv dam was obtained from SMHI station 1954 (</w:t>
+        <w:t xml:space="preserve"> data in the model were each averaged from all sampled depths on each sampling date, which was approximately monthly during ice-off (Apr-Nov) periods each year.</w:t>
+      </w:r>
+      <w:r>
+        <w:rPr>
+          <w:rFonts w:ascii="Times New Roman" w:eastAsia="Times New Roman" w:hAnsi="Times New Roman" w:cs="Times New Roman"/>
+          <w:color w:val="222222"/>
+          <w:sz w:val="24"/>
+          <w:szCs w:val="24"/>
+        </w:rPr>
+        <w:t xml:space="preserve"> Daily water outflow volume from the single outlet at </w:t>
+      </w:r>
+      <w:proofErr w:type="spellStart"/>
+      <w:r>
+        <w:rPr>
+          <w:rFonts w:ascii="Times New Roman" w:eastAsia="Times New Roman" w:hAnsi="Times New Roman" w:cs="Times New Roman"/>
+          <w:color w:val="222222"/>
+          <w:sz w:val="24"/>
+          <w:szCs w:val="24"/>
+        </w:rPr>
+        <w:t>Göta</w:t>
+      </w:r>
+      <w:proofErr w:type="spellEnd"/>
+      <w:r>
+        <w:rPr>
+          <w:rFonts w:ascii="Times New Roman" w:eastAsia="Times New Roman" w:hAnsi="Times New Roman" w:cs="Times New Roman"/>
+          <w:color w:val="222222"/>
+          <w:sz w:val="24"/>
+          <w:szCs w:val="24"/>
+        </w:rPr>
+        <w:t xml:space="preserve"> </w:t>
+      </w:r>
+      <w:proofErr w:type="spellStart"/>
+      <w:r>
+        <w:rPr>
+          <w:rFonts w:ascii="Times New Roman" w:eastAsia="Times New Roman" w:hAnsi="Times New Roman" w:cs="Times New Roman"/>
+          <w:color w:val="222222"/>
+          <w:sz w:val="24"/>
+          <w:szCs w:val="24"/>
+        </w:rPr>
+        <w:t>Älv</w:t>
+      </w:r>
+      <w:proofErr w:type="spellEnd"/>
+      <w:r>
+        <w:rPr>
+          <w:rFonts w:ascii="Times New Roman" w:eastAsia="Times New Roman" w:hAnsi="Times New Roman" w:cs="Times New Roman"/>
+          <w:color w:val="222222"/>
+          <w:sz w:val="24"/>
+          <w:szCs w:val="24"/>
+        </w:rPr>
+        <w:t xml:space="preserve"> dam was obtained from SMHI station 1954 (</w:t>
       </w:r>
       <w:hyperlink r:id="rId17">
         <w:r>
@@ -1069,17 +1340,7 @@
             <w:szCs w:val="24"/>
             <w:u w:val="single"/>
           </w:rPr>
-          <w:t>http://vattenweb.smh</w:t>
-        </w:r>
-        <w:r>
-          <w:rPr>
-            <w:rFonts w:ascii="Times New Roman" w:eastAsia="Times New Roman" w:hAnsi="Times New Roman" w:cs="Times New Roman"/>
-            <w:color w:val="1155CC"/>
-            <w:sz w:val="24"/>
-            <w:szCs w:val="24"/>
-            <w:u w:val="single"/>
-          </w:rPr>
-          <w:t>i.se/station/#</w:t>
+          <w:t>http://vattenweb.smhi.se/station/#</w:t>
         </w:r>
       </w:hyperlink>
       <w:r>
@@ -1097,15 +1358,7 @@
           <w:sz w:val="24"/>
           <w:szCs w:val="24"/>
         </w:rPr>
-        <w:t>DOC from surface flows was approximated by as 90% of measured total organic carbon (TOC; P. Hanson personal communication) from all sampled sites on all da</w:t>
-      </w:r>
-      <w:r>
-        <w:rPr>
-          <w:rFonts w:ascii="Times New Roman" w:eastAsia="Times New Roman" w:hAnsi="Times New Roman" w:cs="Times New Roman"/>
-          <w:sz w:val="24"/>
-          <w:szCs w:val="24"/>
-        </w:rPr>
-        <w:t>ys data were available (</w:t>
+        <w:t>DOC from surface flows was approximated by as 90% of measured total organic carbon (TOC; P. Hanson personal communication) from all sampled sites on all days data were available (</w:t>
       </w:r>
       <w:hyperlink r:id="rId18">
         <w:r>
@@ -1125,15 +1378,61 @@
           <w:sz w:val="24"/>
           <w:szCs w:val="24"/>
         </w:rPr>
-        <w:t>). The monitoring site Klarälven Norra Råda was omitted due to distance of samplin</w:t>
-      </w:r>
-      <w:r>
-        <w:rPr>
-          <w:rFonts w:ascii="Times New Roman" w:eastAsia="Times New Roman" w:hAnsi="Times New Roman" w:cs="Times New Roman"/>
-          <w:sz w:val="24"/>
-          <w:szCs w:val="24"/>
-        </w:rPr>
-        <w:t xml:space="preserve">g site from the lake. Daily precipitation data were downloaded from the SMHI website </w:t>
+        <w:t xml:space="preserve">). The monitoring site </w:t>
+      </w:r>
+      <w:proofErr w:type="spellStart"/>
+      <w:r>
+        <w:rPr>
+          <w:rFonts w:ascii="Times New Roman" w:eastAsia="Times New Roman" w:hAnsi="Times New Roman" w:cs="Times New Roman"/>
+          <w:sz w:val="24"/>
+          <w:szCs w:val="24"/>
+        </w:rPr>
+        <w:t>Klarälven</w:t>
+      </w:r>
+      <w:proofErr w:type="spellEnd"/>
+      <w:r>
+        <w:rPr>
+          <w:rFonts w:ascii="Times New Roman" w:eastAsia="Times New Roman" w:hAnsi="Times New Roman" w:cs="Times New Roman"/>
+          <w:sz w:val="24"/>
+          <w:szCs w:val="24"/>
+        </w:rPr>
+        <w:t xml:space="preserve"> </w:t>
+      </w:r>
+      <w:proofErr w:type="spellStart"/>
+      <w:r>
+        <w:rPr>
+          <w:rFonts w:ascii="Times New Roman" w:eastAsia="Times New Roman" w:hAnsi="Times New Roman" w:cs="Times New Roman"/>
+          <w:sz w:val="24"/>
+          <w:szCs w:val="24"/>
+        </w:rPr>
+        <w:t>Norra</w:t>
+      </w:r>
+      <w:proofErr w:type="spellEnd"/>
+      <w:r>
+        <w:rPr>
+          <w:rFonts w:ascii="Times New Roman" w:eastAsia="Times New Roman" w:hAnsi="Times New Roman" w:cs="Times New Roman"/>
+          <w:sz w:val="24"/>
+          <w:szCs w:val="24"/>
+        </w:rPr>
+        <w:t xml:space="preserve"> </w:t>
+      </w:r>
+      <w:proofErr w:type="spellStart"/>
+      <w:r>
+        <w:rPr>
+          <w:rFonts w:ascii="Times New Roman" w:eastAsia="Times New Roman" w:hAnsi="Times New Roman" w:cs="Times New Roman"/>
+          <w:sz w:val="24"/>
+          <w:szCs w:val="24"/>
+        </w:rPr>
+        <w:t>Råda</w:t>
+      </w:r>
+      <w:proofErr w:type="spellEnd"/>
+      <w:r>
+        <w:rPr>
+          <w:rFonts w:ascii="Times New Roman" w:eastAsia="Times New Roman" w:hAnsi="Times New Roman" w:cs="Times New Roman"/>
+          <w:sz w:val="24"/>
+          <w:szCs w:val="24"/>
+        </w:rPr>
+        <w:t xml:space="preserve"> was omitted due to distance of sampling site from the lake. Daily precipitation data were downloaded from the SMHI website </w:t>
       </w:r>
       <w:hyperlink r:id="rId19">
         <w:r>
@@ -1153,15 +1452,25 @@
           <w:sz w:val="24"/>
           <w:szCs w:val="24"/>
         </w:rPr>
-        <w:t>) using the “Naven A” meteorological station. A data ga</w:t>
-      </w:r>
-      <w:r>
-        <w:rPr>
-          <w:rFonts w:ascii="Times New Roman" w:eastAsia="Times New Roman" w:hAnsi="Times New Roman" w:cs="Times New Roman"/>
-          <w:sz w:val="24"/>
-          <w:szCs w:val="24"/>
-        </w:rPr>
-        <w:t xml:space="preserve">p from 6/1/2008-7/23/2008 was assumed to be a period of zero precipitation. </w:t>
+        <w:t>) using the “</w:t>
+      </w:r>
+      <w:proofErr w:type="spellStart"/>
+      <w:r>
+        <w:rPr>
+          <w:rFonts w:ascii="Times New Roman" w:eastAsia="Times New Roman" w:hAnsi="Times New Roman" w:cs="Times New Roman"/>
+          <w:sz w:val="24"/>
+          <w:szCs w:val="24"/>
+        </w:rPr>
+        <w:t>Naven</w:t>
+      </w:r>
+      <w:proofErr w:type="spellEnd"/>
+      <w:r>
+        <w:rPr>
+          <w:rFonts w:ascii="Times New Roman" w:eastAsia="Times New Roman" w:hAnsi="Times New Roman" w:cs="Times New Roman"/>
+          <w:sz w:val="24"/>
+          <w:szCs w:val="24"/>
+        </w:rPr>
+        <w:t xml:space="preserve"> A” meteorological station. A data gap from 6/1/2008-7/23/2008 was assumed to be a period of zero precipitation. </w:t>
       </w:r>
     </w:p>
     <w:p>
@@ -1189,8 +1498,19 @@
           <w:sz w:val="24"/>
           <w:szCs w:val="24"/>
         </w:rPr>
-        <w:t>Lake Vänern</w:t>
-      </w:r>
+        <w:t xml:space="preserve">Lake </w:t>
+      </w:r>
+      <w:proofErr w:type="spellStart"/>
+      <w:r>
+        <w:rPr>
+          <w:rFonts w:ascii="Times New Roman" w:eastAsia="Times New Roman" w:hAnsi="Times New Roman" w:cs="Times New Roman"/>
+          <w:color w:val="222222"/>
+          <w:sz w:val="24"/>
+          <w:szCs w:val="24"/>
+        </w:rPr>
+        <w:t>Vänern</w:t>
+      </w:r>
+      <w:proofErr w:type="spellEnd"/>
       <w:r>
         <w:rPr>
           <w:rFonts w:ascii="Times New Roman" w:eastAsia="Times New Roman" w:hAnsi="Times New Roman" w:cs="Times New Roman"/>
@@ -1208,17 +1528,7 @@
             <w:szCs w:val="24"/>
             <w:u w:val="single"/>
           </w:rPr>
-          <w:t>http://www.s</w:t>
-        </w:r>
-        <w:r>
-          <w:rPr>
-            <w:rFonts w:ascii="Times New Roman" w:eastAsia="Times New Roman" w:hAnsi="Times New Roman" w:cs="Times New Roman"/>
-            <w:color w:val="1155CC"/>
-            <w:sz w:val="24"/>
-            <w:szCs w:val="24"/>
-            <w:u w:val="single"/>
-          </w:rPr>
-          <w:t>mhi.se/kunskapsbanken/hydrologi/fakta-om-vanern-1.4732</w:t>
+          <w:t>http://www.smhi.se/kunskapsbanken/hydrologi/fakta-om-vanern-1.4732</w:t>
         </w:r>
       </w:hyperlink>
       <w:r>
@@ -1227,33 +1537,27 @@
           <w:sz w:val="24"/>
           <w:szCs w:val="24"/>
         </w:rPr>
-        <w:t>), and initial concentrations of in-lake DOC and POC were calaculated from SLU in-lake TOC data on the last date prior to the start of our time series (Oct 1999). Sediment mass accumulation rate was cal</w:t>
-      </w:r>
-      <w:r>
-        <w:rPr>
-          <w:rFonts w:ascii="Times New Roman" w:eastAsia="Times New Roman" w:hAnsi="Times New Roman" w:cs="Times New Roman"/>
-          <w:sz w:val="24"/>
-          <w:szCs w:val="24"/>
-        </w:rPr>
-        <w:t xml:space="preserve">culated based on previously published data for Lake </w:t>
-      </w:r>
-      <w:r>
-        <w:rPr>
-          <w:rFonts w:ascii="Times New Roman" w:eastAsia="Times New Roman" w:hAnsi="Times New Roman" w:cs="Times New Roman"/>
-          <w:color w:val="222222"/>
-          <w:sz w:val="24"/>
-          <w:szCs w:val="24"/>
-        </w:rPr>
-        <w:t xml:space="preserve">Vänern sediment linear accumulation rate </w:t>
-      </w:r>
-      <w:r>
-        <w:rPr>
-          <w:rFonts w:ascii="Times New Roman" w:eastAsia="Times New Roman" w:hAnsi="Times New Roman" w:cs="Times New Roman"/>
-          <w:sz w:val="24"/>
-          <w:szCs w:val="24"/>
-        </w:rPr>
-        <w:t xml:space="preserve">(Wihlborg and Danielsson 2006) and Lake Mälaren sediment % OC and bulk density data (Håkanson 2004), as those data were not available for </w:t>
-      </w:r>
+        <w:t xml:space="preserve">), and initial concentrations of in-lake DOC and POC were </w:t>
+      </w:r>
+      <w:proofErr w:type="spellStart"/>
+      <w:r>
+        <w:rPr>
+          <w:rFonts w:ascii="Times New Roman" w:eastAsia="Times New Roman" w:hAnsi="Times New Roman" w:cs="Times New Roman"/>
+          <w:sz w:val="24"/>
+          <w:szCs w:val="24"/>
+        </w:rPr>
+        <w:t>calaculated</w:t>
+      </w:r>
+      <w:proofErr w:type="spellEnd"/>
+      <w:r>
+        <w:rPr>
+          <w:rFonts w:ascii="Times New Roman" w:eastAsia="Times New Roman" w:hAnsi="Times New Roman" w:cs="Times New Roman"/>
+          <w:sz w:val="24"/>
+          <w:szCs w:val="24"/>
+        </w:rPr>
+        <w:t xml:space="preserve"> from SLU in-lake TOC data on the last date prior to the start of our time series (Oct 1999). Sediment mass accumulation rate was calculated based on previously published data for Lake </w:t>
+      </w:r>
+      <w:proofErr w:type="spellStart"/>
       <w:r>
         <w:rPr>
           <w:rFonts w:ascii="Times New Roman" w:eastAsia="Times New Roman" w:hAnsi="Times New Roman" w:cs="Times New Roman"/>
@@ -1263,21 +1567,132 @@
         </w:rPr>
         <w:t>Vänern</w:t>
       </w:r>
-      <w:r>
-        <w:rPr>
-          <w:rFonts w:ascii="Times New Roman" w:eastAsia="Times New Roman" w:hAnsi="Times New Roman" w:cs="Times New Roman"/>
-          <w:sz w:val="24"/>
-          <w:szCs w:val="24"/>
-        </w:rPr>
-        <w:t>. PWetland and PCan</w:t>
-      </w:r>
-      <w:r>
-        <w:rPr>
-          <w:rFonts w:ascii="Times New Roman" w:eastAsia="Times New Roman" w:hAnsi="Times New Roman" w:cs="Times New Roman"/>
-          <w:sz w:val="24"/>
-          <w:szCs w:val="24"/>
-        </w:rPr>
-        <w:t xml:space="preserve">opy for the </w:t>
+      <w:proofErr w:type="spellEnd"/>
+      <w:r>
+        <w:rPr>
+          <w:rFonts w:ascii="Times New Roman" w:eastAsia="Times New Roman" w:hAnsi="Times New Roman" w:cs="Times New Roman"/>
+          <w:color w:val="222222"/>
+          <w:sz w:val="24"/>
+          <w:szCs w:val="24"/>
+        </w:rPr>
+        <w:t xml:space="preserve"> sediment linear accumulation rate </w:t>
+      </w:r>
+      <w:r>
+        <w:rPr>
+          <w:rFonts w:ascii="Times New Roman" w:eastAsia="Times New Roman" w:hAnsi="Times New Roman" w:cs="Times New Roman"/>
+          <w:sz w:val="24"/>
+          <w:szCs w:val="24"/>
+        </w:rPr>
+        <w:t xml:space="preserve">(Wihlborg and </w:t>
+      </w:r>
+      <w:proofErr w:type="spellStart"/>
+      <w:r>
+        <w:rPr>
+          <w:rFonts w:ascii="Times New Roman" w:eastAsia="Times New Roman" w:hAnsi="Times New Roman" w:cs="Times New Roman"/>
+          <w:sz w:val="24"/>
+          <w:szCs w:val="24"/>
+        </w:rPr>
+        <w:t>Danielsson</w:t>
+      </w:r>
+      <w:proofErr w:type="spellEnd"/>
+      <w:r>
+        <w:rPr>
+          <w:rFonts w:ascii="Times New Roman" w:eastAsia="Times New Roman" w:hAnsi="Times New Roman" w:cs="Times New Roman"/>
+          <w:sz w:val="24"/>
+          <w:szCs w:val="24"/>
+        </w:rPr>
+        <w:t xml:space="preserve"> 2006) and Lake </w:t>
+      </w:r>
+      <w:proofErr w:type="spellStart"/>
+      <w:r>
+        <w:rPr>
+          <w:rFonts w:ascii="Times New Roman" w:eastAsia="Times New Roman" w:hAnsi="Times New Roman" w:cs="Times New Roman"/>
+          <w:sz w:val="24"/>
+          <w:szCs w:val="24"/>
+        </w:rPr>
+        <w:t>Mälaren</w:t>
+      </w:r>
+      <w:proofErr w:type="spellEnd"/>
+      <w:r>
+        <w:rPr>
+          <w:rFonts w:ascii="Times New Roman" w:eastAsia="Times New Roman" w:hAnsi="Times New Roman" w:cs="Times New Roman"/>
+          <w:sz w:val="24"/>
+          <w:szCs w:val="24"/>
+        </w:rPr>
+        <w:t xml:space="preserve"> sediment % OC and bulk density data (</w:t>
+      </w:r>
+      <w:proofErr w:type="spellStart"/>
+      <w:r>
+        <w:rPr>
+          <w:rFonts w:ascii="Times New Roman" w:eastAsia="Times New Roman" w:hAnsi="Times New Roman" w:cs="Times New Roman"/>
+          <w:sz w:val="24"/>
+          <w:szCs w:val="24"/>
+        </w:rPr>
+        <w:t>Håkanson</w:t>
+      </w:r>
+      <w:proofErr w:type="spellEnd"/>
+      <w:r>
+        <w:rPr>
+          <w:rFonts w:ascii="Times New Roman" w:eastAsia="Times New Roman" w:hAnsi="Times New Roman" w:cs="Times New Roman"/>
+          <w:sz w:val="24"/>
+          <w:szCs w:val="24"/>
+        </w:rPr>
+        <w:t xml:space="preserve"> 2004), as those data were not available for </w:t>
+      </w:r>
+      <w:proofErr w:type="spellStart"/>
+      <w:r>
+        <w:rPr>
+          <w:rFonts w:ascii="Times New Roman" w:eastAsia="Times New Roman" w:hAnsi="Times New Roman" w:cs="Times New Roman"/>
+          <w:color w:val="222222"/>
+          <w:sz w:val="24"/>
+          <w:szCs w:val="24"/>
+        </w:rPr>
+        <w:t>Vänern</w:t>
+      </w:r>
+      <w:proofErr w:type="spellEnd"/>
+      <w:r>
+        <w:rPr>
+          <w:rFonts w:ascii="Times New Roman" w:eastAsia="Times New Roman" w:hAnsi="Times New Roman" w:cs="Times New Roman"/>
+          <w:sz w:val="24"/>
+          <w:szCs w:val="24"/>
+        </w:rPr>
+        <w:t xml:space="preserve">. </w:t>
+      </w:r>
+      <w:proofErr w:type="spellStart"/>
+      <w:r>
+        <w:rPr>
+          <w:rFonts w:ascii="Times New Roman" w:eastAsia="Times New Roman" w:hAnsi="Times New Roman" w:cs="Times New Roman"/>
+          <w:sz w:val="24"/>
+          <w:szCs w:val="24"/>
+        </w:rPr>
+        <w:t>PWetland</w:t>
+      </w:r>
+      <w:proofErr w:type="spellEnd"/>
+      <w:r>
+        <w:rPr>
+          <w:rFonts w:ascii="Times New Roman" w:eastAsia="Times New Roman" w:hAnsi="Times New Roman" w:cs="Times New Roman"/>
+          <w:sz w:val="24"/>
+          <w:szCs w:val="24"/>
+        </w:rPr>
+        <w:t xml:space="preserve"> and </w:t>
+      </w:r>
+      <w:proofErr w:type="spellStart"/>
+      <w:r>
+        <w:rPr>
+          <w:rFonts w:ascii="Times New Roman" w:eastAsia="Times New Roman" w:hAnsi="Times New Roman" w:cs="Times New Roman"/>
+          <w:sz w:val="24"/>
+          <w:szCs w:val="24"/>
+        </w:rPr>
+        <w:t>PCanopy</w:t>
+      </w:r>
+      <w:proofErr w:type="spellEnd"/>
+      <w:r>
+        <w:rPr>
+          <w:rFonts w:ascii="Times New Roman" w:eastAsia="Times New Roman" w:hAnsi="Times New Roman" w:cs="Times New Roman"/>
+          <w:sz w:val="24"/>
+          <w:szCs w:val="24"/>
+        </w:rPr>
+        <w:t xml:space="preserve"> for the </w:t>
       </w:r>
       <w:r>
         <w:rPr>
@@ -1305,15 +1720,43 @@
           <w:szCs w:val="24"/>
         </w:rPr>
         <w:tab/>
-        <w:t xml:space="preserve">Model validation in-lake DOC data were calculated from SLU TOC data for the Megrundet N station during </w:t>
-      </w:r>
-      <w:r>
-        <w:rPr>
-          <w:rFonts w:ascii="Times New Roman" w:eastAsia="Times New Roman" w:hAnsi="Times New Roman" w:cs="Times New Roman"/>
-          <w:sz w:val="24"/>
-          <w:szCs w:val="24"/>
-        </w:rPr>
-        <w:t xml:space="preserve">ice-off season (Apr-Nov 2000-2013). Validation data for in lake dissolved oxygen was obtained from the SLU database for the Megrundet N station during ice-off season (Apr-Nov 2000-2013). </w:t>
+        <w:t xml:space="preserve">Model validation in-lake DOC data were calculated from SLU TOC data for the </w:t>
+      </w:r>
+      <w:proofErr w:type="spellStart"/>
+      <w:r>
+        <w:rPr>
+          <w:rFonts w:ascii="Times New Roman" w:eastAsia="Times New Roman" w:hAnsi="Times New Roman" w:cs="Times New Roman"/>
+          <w:sz w:val="24"/>
+          <w:szCs w:val="24"/>
+        </w:rPr>
+        <w:t>Megrundet</w:t>
+      </w:r>
+      <w:proofErr w:type="spellEnd"/>
+      <w:r>
+        <w:rPr>
+          <w:rFonts w:ascii="Times New Roman" w:eastAsia="Times New Roman" w:hAnsi="Times New Roman" w:cs="Times New Roman"/>
+          <w:sz w:val="24"/>
+          <w:szCs w:val="24"/>
+        </w:rPr>
+        <w:t xml:space="preserve"> N station during ice-off season (Apr-Nov 2000-2013). Validation data for in lake dissolved oxygen was obtained from the SLU database for the </w:t>
+      </w:r>
+      <w:proofErr w:type="spellStart"/>
+      <w:r>
+        <w:rPr>
+          <w:rFonts w:ascii="Times New Roman" w:eastAsia="Times New Roman" w:hAnsi="Times New Roman" w:cs="Times New Roman"/>
+          <w:sz w:val="24"/>
+          <w:szCs w:val="24"/>
+        </w:rPr>
+        <w:t>Megrundet</w:t>
+      </w:r>
+      <w:proofErr w:type="spellEnd"/>
+      <w:r>
+        <w:rPr>
+          <w:rFonts w:ascii="Times New Roman" w:eastAsia="Times New Roman" w:hAnsi="Times New Roman" w:cs="Times New Roman"/>
+          <w:sz w:val="24"/>
+          <w:szCs w:val="24"/>
+        </w:rPr>
+        <w:t xml:space="preserve"> N station during ice-off season (Apr-Nov 2000-2013). </w:t>
       </w:r>
     </w:p>
     <w:p>
@@ -1364,7 +1807,25 @@
           <w:sz w:val="24"/>
           <w:szCs w:val="24"/>
         </w:rPr>
-        <w:t>Inflow discharge data to Lake Monona were downloaded from USGS gauge 05428500. All other time series data for Lake Monona were obtained from from the North Temperate Lakes (NTL) LTER data catalog (</w:t>
+        <w:t xml:space="preserve">Inflow discharge data to Lake Monona were downloaded from USGS gauge 05428500. All other time series data for Lake Monona were obtained from </w:t>
+      </w:r>
+      <w:proofErr w:type="spellStart"/>
+      <w:r>
+        <w:rPr>
+          <w:rFonts w:ascii="Times New Roman" w:eastAsia="Times New Roman" w:hAnsi="Times New Roman" w:cs="Times New Roman"/>
+          <w:sz w:val="24"/>
+          <w:szCs w:val="24"/>
+        </w:rPr>
+        <w:t>from</w:t>
+      </w:r>
+      <w:proofErr w:type="spellEnd"/>
+      <w:r>
+        <w:rPr>
+          <w:rFonts w:ascii="Times New Roman" w:eastAsia="Times New Roman" w:hAnsi="Times New Roman" w:cs="Times New Roman"/>
+          <w:sz w:val="24"/>
+          <w:szCs w:val="24"/>
+        </w:rPr>
+        <w:t xml:space="preserve"> the North Temperate Lakes (NTL) LTER data catalog (</w:t>
       </w:r>
       <w:hyperlink r:id="rId21">
         <w:r>
@@ -1375,17 +1836,7 @@
             <w:szCs w:val="24"/>
             <w:u w:val="single"/>
           </w:rPr>
-          <w:t>htt</w:t>
-        </w:r>
-        <w:r>
-          <w:rPr>
-            <w:rFonts w:ascii="Times New Roman" w:eastAsia="Times New Roman" w:hAnsi="Times New Roman" w:cs="Times New Roman"/>
-            <w:color w:val="1155CC"/>
-            <w:sz w:val="24"/>
-            <w:szCs w:val="24"/>
-            <w:u w:val="single"/>
-          </w:rPr>
-          <w:t>ps://lter.limnology.wisc.edu/data</w:t>
+          <w:t>https://lter.limnology.wisc.edu/data</w:t>
         </w:r>
       </w:hyperlink>
       <w:r>
@@ -1394,24 +1845,45 @@
           <w:sz w:val="24"/>
           <w:szCs w:val="24"/>
         </w:rPr>
-        <w:t>). Inflow DOC was assumed to equivalent to surface DOC concentrations from upstream Lake Mendota, for which biweekly data were available. A time-series of thermocline depths in Lake Monona was calculated from in-lake temper</w:t>
-      </w:r>
-      <w:r>
-        <w:rPr>
-          <w:rFonts w:ascii="Times New Roman" w:eastAsia="Times New Roman" w:hAnsi="Times New Roman" w:cs="Times New Roman"/>
-          <w:sz w:val="24"/>
-          <w:szCs w:val="24"/>
-        </w:rPr>
-        <w:t xml:space="preserve">ature profiles via rLakeAnalyzer (Winslow et al. 2016). Epilimnion and hypolimnion temperatures were calculated as the mean temperatures above and below the thermocline depths, respectively. </w:t>
-      </w:r>
-      <w:r>
-        <w:rPr>
-          <w:rFonts w:ascii="Times New Roman" w:eastAsia="Times New Roman" w:hAnsi="Times New Roman" w:cs="Times New Roman"/>
-          <w:color w:val="222222"/>
-          <w:sz w:val="24"/>
-          <w:szCs w:val="24"/>
-        </w:rPr>
-        <w:t>Chl-</w:t>
+        <w:t xml:space="preserve">). Inflow DOC was assumed to equivalent to surface DOC concentrations from upstream Lake Mendota, for which biweekly data were available. A time-series of thermocline depths in Lake Monona was calculated from in-lake temperature profiles via </w:t>
+      </w:r>
+      <w:proofErr w:type="spellStart"/>
+      <w:r>
+        <w:rPr>
+          <w:rFonts w:ascii="Times New Roman" w:eastAsia="Times New Roman" w:hAnsi="Times New Roman" w:cs="Times New Roman"/>
+          <w:sz w:val="24"/>
+          <w:szCs w:val="24"/>
+        </w:rPr>
+        <w:t>rLakeAnalyzer</w:t>
+      </w:r>
+      <w:proofErr w:type="spellEnd"/>
+      <w:r>
+        <w:rPr>
+          <w:rFonts w:ascii="Times New Roman" w:eastAsia="Times New Roman" w:hAnsi="Times New Roman" w:cs="Times New Roman"/>
+          <w:sz w:val="24"/>
+          <w:szCs w:val="24"/>
+        </w:rPr>
+        <w:t xml:space="preserve"> (Winslow et al. 2016). Epilimnion and hypolimnion temperatures were calculated as the mean temperatures above and below the thermocline depths, respectively. </w:t>
+      </w:r>
+      <w:proofErr w:type="spellStart"/>
+      <w:r>
+        <w:rPr>
+          <w:rFonts w:ascii="Times New Roman" w:eastAsia="Times New Roman" w:hAnsi="Times New Roman" w:cs="Times New Roman"/>
+          <w:color w:val="222222"/>
+          <w:sz w:val="24"/>
+          <w:szCs w:val="24"/>
+        </w:rPr>
+        <w:t>Chl</w:t>
+      </w:r>
+      <w:proofErr w:type="spellEnd"/>
+      <w:r>
+        <w:rPr>
+          <w:rFonts w:ascii="Times New Roman" w:eastAsia="Times New Roman" w:hAnsi="Times New Roman" w:cs="Times New Roman"/>
+          <w:color w:val="222222"/>
+          <w:sz w:val="24"/>
+          <w:szCs w:val="24"/>
+        </w:rPr>
+        <w:t>-</w:t>
       </w:r>
       <w:r>
         <w:rPr>
@@ -1430,16 +1902,7 @@
           <w:sz w:val="24"/>
           <w:szCs w:val="24"/>
         </w:rPr>
-        <w:t xml:space="preserve"> was calculated as the mean concentration throughout the wat</w:t>
-      </w:r>
-      <w:r>
-        <w:rPr>
-          <w:rFonts w:ascii="Times New Roman" w:eastAsia="Times New Roman" w:hAnsi="Times New Roman" w:cs="Times New Roman"/>
-          <w:color w:val="222222"/>
-          <w:sz w:val="24"/>
-          <w:szCs w:val="24"/>
-        </w:rPr>
-        <w:t xml:space="preserve">er column. Other parameter data were acquired from </w:t>
+        <w:t xml:space="preserve"> was calculated as the mean concentration throughout the water column. Other parameter data were acquired from </w:t>
       </w:r>
       <w:hyperlink r:id="rId22">
         <w:r>
@@ -1460,16 +1923,47 @@
           <w:sz w:val="24"/>
           <w:szCs w:val="24"/>
         </w:rPr>
-        <w:t xml:space="preserve"> and Hanson et al. (2014). The parameters PCanopy and PWetland were estim</w:t>
-      </w:r>
-      <w:r>
-        <w:rPr>
-          <w:rFonts w:ascii="Times New Roman" w:eastAsia="Times New Roman" w:hAnsi="Times New Roman" w:cs="Times New Roman"/>
-          <w:color w:val="222222"/>
-          <w:sz w:val="24"/>
-          <w:szCs w:val="24"/>
-        </w:rPr>
-        <w:t>ated using the same spatial data as for Trout Lake.</w:t>
+        <w:t xml:space="preserve"> and Hanson et al. (2014). The parameters </w:t>
+      </w:r>
+      <w:proofErr w:type="spellStart"/>
+      <w:r>
+        <w:rPr>
+          <w:rFonts w:ascii="Times New Roman" w:eastAsia="Times New Roman" w:hAnsi="Times New Roman" w:cs="Times New Roman"/>
+          <w:color w:val="222222"/>
+          <w:sz w:val="24"/>
+          <w:szCs w:val="24"/>
+        </w:rPr>
+        <w:t>PCanopy</w:t>
+      </w:r>
+      <w:proofErr w:type="spellEnd"/>
+      <w:r>
+        <w:rPr>
+          <w:rFonts w:ascii="Times New Roman" w:eastAsia="Times New Roman" w:hAnsi="Times New Roman" w:cs="Times New Roman"/>
+          <w:color w:val="222222"/>
+          <w:sz w:val="24"/>
+          <w:szCs w:val="24"/>
+        </w:rPr>
+        <w:t xml:space="preserve"> and </w:t>
+      </w:r>
+      <w:proofErr w:type="spellStart"/>
+      <w:r>
+        <w:rPr>
+          <w:rFonts w:ascii="Times New Roman" w:eastAsia="Times New Roman" w:hAnsi="Times New Roman" w:cs="Times New Roman"/>
+          <w:color w:val="222222"/>
+          <w:sz w:val="24"/>
+          <w:szCs w:val="24"/>
+        </w:rPr>
+        <w:t>PWetland</w:t>
+      </w:r>
+      <w:proofErr w:type="spellEnd"/>
+      <w:r>
+        <w:rPr>
+          <w:rFonts w:ascii="Times New Roman" w:eastAsia="Times New Roman" w:hAnsi="Times New Roman" w:cs="Times New Roman"/>
+          <w:color w:val="222222"/>
+          <w:sz w:val="24"/>
+          <w:szCs w:val="24"/>
+        </w:rPr>
+        <w:t xml:space="preserve"> were estimated using the same spatial data as for Trout Lake.</w:t>
       </w:r>
       <w:r>
         <w:rPr>
@@ -1500,11 +1994,86 @@
           <w:sz w:val="24"/>
           <w:szCs w:val="24"/>
         </w:rPr>
-        <w:t>O</w:t>
-      </w:r>
-      <w:bookmarkStart w:id="0" w:name="_GoBack"/>
-      <w:bookmarkEnd w:id="0"/>
-      <w:r>
+        <w:t>Other lakes</w:t>
+      </w:r>
+    </w:p>
+    <w:p>
+      <w:pPr>
+        <w:spacing w:line="240" w:lineRule="auto"/>
+        <w:rPr>
+          <w:rFonts w:ascii="Times New Roman" w:eastAsia="Times New Roman" w:hAnsi="Times New Roman" w:cs="Times New Roman"/>
+          <w:color w:val="222222"/>
+          <w:sz w:val="24"/>
+          <w:szCs w:val="24"/>
+        </w:rPr>
+      </w:pPr>
+      <w:r>
+        <w:rPr>
+          <w:rFonts w:ascii="Times New Roman" w:eastAsia="Times New Roman" w:hAnsi="Times New Roman" w:cs="Times New Roman"/>
+          <w:b/>
+          <w:color w:val="222222"/>
+          <w:sz w:val="24"/>
+          <w:szCs w:val="24"/>
+        </w:rPr>
+        <w:tab/>
+      </w:r>
+      <w:r>
+        <w:rPr>
+          <w:rFonts w:ascii="Times New Roman" w:eastAsia="Times New Roman" w:hAnsi="Times New Roman" w:cs="Times New Roman"/>
+          <w:color w:val="222222"/>
+          <w:sz w:val="24"/>
+          <w:szCs w:val="24"/>
+        </w:rPr>
+        <w:t xml:space="preserve">We additionally acknowledge the efforts of numerous people who provided data for other lakes not ultimately used in this study. In these cases, either we could not obtain all necessary data inputs or a sufficient number of years. Specifically, Hilary Swain of Archbold Biological Station and Evelyn </w:t>
+      </w:r>
+      <w:proofErr w:type="spellStart"/>
+      <w:r>
+        <w:rPr>
+          <w:rFonts w:ascii="Times New Roman" w:eastAsia="Times New Roman" w:hAnsi="Times New Roman" w:cs="Times New Roman"/>
+          <w:color w:val="222222"/>
+          <w:sz w:val="24"/>
+          <w:szCs w:val="24"/>
+        </w:rPr>
+        <w:t>Gaiser</w:t>
+      </w:r>
+      <w:proofErr w:type="spellEnd"/>
+      <w:r>
+        <w:rPr>
+          <w:rFonts w:ascii="Times New Roman" w:eastAsia="Times New Roman" w:hAnsi="Times New Roman" w:cs="Times New Roman"/>
+          <w:color w:val="222222"/>
+          <w:sz w:val="24"/>
+          <w:szCs w:val="24"/>
+        </w:rPr>
+        <w:t xml:space="preserve"> provided a long term, curated dataset for Lake Annie, FL. Additionally, several years of discrete nutrient, chlorophyll, temperature, and dissolved oxygen data were provided for West Lake Okoboji, Silver, and Center Lakes in Dickinson County, Iowa, by the Cooperative Lakes Area Monitoring Project (CLAMP). </w:t>
+      </w:r>
+    </w:p>
+    <w:p>
+      <w:pPr>
+        <w:spacing w:line="240" w:lineRule="auto"/>
+        <w:rPr>
+          <w:rFonts w:ascii="Times New Roman" w:eastAsia="Times New Roman" w:hAnsi="Times New Roman" w:cs="Times New Roman"/>
+          <w:b/>
+          <w:color w:val="222222"/>
+          <w:sz w:val="24"/>
+          <w:szCs w:val="24"/>
+        </w:rPr>
+      </w:pPr>
+    </w:p>
+    <w:p>
+      <w:pPr>
+        <w:spacing w:line="240" w:lineRule="auto"/>
+        <w:rPr>
+          <w:rFonts w:ascii="Times New Roman" w:eastAsia="Times New Roman" w:hAnsi="Times New Roman" w:cs="Times New Roman"/>
+          <w:b/>
+          <w:color w:val="222222"/>
+          <w:sz w:val="24"/>
+          <w:szCs w:val="24"/>
+        </w:rPr>
+      </w:pPr>
+    </w:p>
+    <w:p>
+      <w:pPr>
+        <w:spacing w:line="240" w:lineRule="auto"/>
         <w:rPr>
           <w:rFonts w:ascii="Times New Roman" w:eastAsia="Times New Roman" w:hAnsi="Times New Roman" w:cs="Times New Roman"/>
           <w:i/>
@@ -1512,84 +2081,8 @@
           <w:sz w:val="24"/>
           <w:szCs w:val="24"/>
         </w:rPr>
-        <w:t>ther lakes</w:t>
-      </w:r>
-    </w:p>
-    <w:p>
-      <w:pPr>
-        <w:spacing w:line="240" w:lineRule="auto"/>
-        <w:rPr>
-          <w:rFonts w:ascii="Times New Roman" w:eastAsia="Times New Roman" w:hAnsi="Times New Roman" w:cs="Times New Roman"/>
-          <w:color w:val="222222"/>
-          <w:sz w:val="24"/>
-          <w:szCs w:val="24"/>
-        </w:rPr>
-      </w:pPr>
-      <w:r>
-        <w:rPr>
-          <w:rFonts w:ascii="Times New Roman" w:eastAsia="Times New Roman" w:hAnsi="Times New Roman" w:cs="Times New Roman"/>
-          <w:b/>
-          <w:color w:val="222222"/>
-          <w:sz w:val="24"/>
-          <w:szCs w:val="24"/>
-        </w:rPr>
-        <w:tab/>
-      </w:r>
-      <w:r>
-        <w:rPr>
-          <w:rFonts w:ascii="Times New Roman" w:eastAsia="Times New Roman" w:hAnsi="Times New Roman" w:cs="Times New Roman"/>
-          <w:color w:val="222222"/>
-          <w:sz w:val="24"/>
-          <w:szCs w:val="24"/>
-        </w:rPr>
-        <w:t>We additionally acknowledge the efforts of numerous people who provided data for other lakes not ultimately used in this study. In these cases, either we could not obtain all necessary da</w:t>
-      </w:r>
-      <w:r>
-        <w:rPr>
-          <w:rFonts w:ascii="Times New Roman" w:eastAsia="Times New Roman" w:hAnsi="Times New Roman" w:cs="Times New Roman"/>
-          <w:color w:val="222222"/>
-          <w:sz w:val="24"/>
-          <w:szCs w:val="24"/>
-        </w:rPr>
-        <w:t>ta inputs or a sufficient number of years. Specifically, Hilary Swain of Archbold Biological Station and Evelyn Gaiser provided a long term, curated dataset for Lake Annie, FL. Additionally, several years of discrete nutrient, chlorophyll, temperature, and</w:t>
-      </w:r>
-      <w:r>
-        <w:rPr>
-          <w:rFonts w:ascii="Times New Roman" w:eastAsia="Times New Roman" w:hAnsi="Times New Roman" w:cs="Times New Roman"/>
-          <w:color w:val="222222"/>
-          <w:sz w:val="24"/>
-          <w:szCs w:val="24"/>
-        </w:rPr>
-        <w:t xml:space="preserve"> dissolved oxygen data were provided for West Lake Okoboji, Silver, and Center Lakes in Dickinson County, Iowa, by the Cooperative Lakes Area Monitoring Project (CLAMP). </w:t>
-      </w:r>
-    </w:p>
-    <w:p>
-      <w:pPr>
-        <w:spacing w:line="240" w:lineRule="auto"/>
-        <w:rPr>
-          <w:rFonts w:ascii="Times New Roman" w:eastAsia="Times New Roman" w:hAnsi="Times New Roman" w:cs="Times New Roman"/>
-          <w:b/>
-          <w:color w:val="222222"/>
-          <w:sz w:val="24"/>
-          <w:szCs w:val="24"/>
-        </w:rPr>
-      </w:pPr>
-    </w:p>
-    <w:p>
-      <w:pPr>
-        <w:spacing w:line="240" w:lineRule="auto"/>
-        <w:rPr>
-          <w:rFonts w:ascii="Times New Roman" w:eastAsia="Times New Roman" w:hAnsi="Times New Roman" w:cs="Times New Roman"/>
-          <w:b/>
-          <w:color w:val="222222"/>
-          <w:sz w:val="24"/>
-          <w:szCs w:val="24"/>
-        </w:rPr>
-      </w:pPr>
-    </w:p>
-    <w:p>
-      <w:pPr>
-        <w:spacing w:line="240" w:lineRule="auto"/>
+      </w:pPr>
+      <w:r>
         <w:rPr>
           <w:rFonts w:ascii="Times New Roman" w:eastAsia="Times New Roman" w:hAnsi="Times New Roman" w:cs="Times New Roman"/>
           <w:i/>
@@ -1597,15 +2090,6 @@
           <w:sz w:val="24"/>
           <w:szCs w:val="24"/>
         </w:rPr>
-      </w:pPr>
-      <w:r>
-        <w:rPr>
-          <w:rFonts w:ascii="Times New Roman" w:eastAsia="Times New Roman" w:hAnsi="Times New Roman" w:cs="Times New Roman"/>
-          <w:i/>
-          <w:color w:val="222222"/>
-          <w:sz w:val="24"/>
-          <w:szCs w:val="24"/>
-        </w:rPr>
         <w:t>References</w:t>
       </w:r>
     </w:p>
@@ -1627,16 +2111,7 @@
           <w:sz w:val="24"/>
           <w:szCs w:val="24"/>
         </w:rPr>
-        <w:t>Cornwell, J. C. (1985). Sediment accumulation rates in an Alaskan arctic</w:t>
-      </w:r>
-      <w:r>
-        <w:rPr>
-          <w:rFonts w:ascii="Times New Roman" w:eastAsia="Times New Roman" w:hAnsi="Times New Roman" w:cs="Times New Roman"/>
-          <w:color w:val="222222"/>
-          <w:sz w:val="24"/>
-          <w:szCs w:val="24"/>
-        </w:rPr>
-        <w:t xml:space="preserve"> lake using a modified 210Pb technique. Canadian Journal of Fisheries and Aquatic Sciences, 42(4), 809-814.</w:t>
+        <w:t>Cornwell, J. C. (1985). Sediment accumulation rates in an Alaskan arctic lake using a modified 210Pb technique. Canadian Journal of Fisheries and Aquatic Sciences, 42(4), 809-814.</w:t>
       </w:r>
     </w:p>
     <w:p>
@@ -1678,16 +2153,67 @@
           <w:sz w:val="24"/>
           <w:szCs w:val="24"/>
         </w:rPr>
-        <w:t>Eimers, M. C., Paterson A. M., Dillon P. J., Schiff S. L. ,Cumming B. F. and Hall, R. I. (2006) Lake sediment core records of sulphur accumulation</w:t>
-      </w:r>
-      <w:r>
-        <w:rPr>
-          <w:rFonts w:ascii="Times New Roman" w:eastAsia="Times New Roman" w:hAnsi="Times New Roman" w:cs="Times New Roman"/>
-          <w:color w:val="222222"/>
-          <w:sz w:val="24"/>
-          <w:szCs w:val="24"/>
-        </w:rPr>
-        <w:t xml:space="preserve"> and sulphur  isotopic composition in central Ontario, Canada lakes. Journal of Paleolimnology, 35, 99-109.</w:t>
+        <w:t xml:space="preserve">Eimers, M. C., Paterson A. M., Dillon P. J., Schiff S. </w:t>
+      </w:r>
+      <w:proofErr w:type="gramStart"/>
+      <w:r>
+        <w:rPr>
+          <w:rFonts w:ascii="Times New Roman" w:eastAsia="Times New Roman" w:hAnsi="Times New Roman" w:cs="Times New Roman"/>
+          <w:color w:val="222222"/>
+          <w:sz w:val="24"/>
+          <w:szCs w:val="24"/>
+        </w:rPr>
+        <w:t>L. ,Cumming</w:t>
+      </w:r>
+      <w:proofErr w:type="gramEnd"/>
+      <w:r>
+        <w:rPr>
+          <w:rFonts w:ascii="Times New Roman" w:eastAsia="Times New Roman" w:hAnsi="Times New Roman" w:cs="Times New Roman"/>
+          <w:color w:val="222222"/>
+          <w:sz w:val="24"/>
+          <w:szCs w:val="24"/>
+        </w:rPr>
+        <w:t xml:space="preserve"> B. F. and Hall, R. I. (2006) Lake sediment core records of </w:t>
+      </w:r>
+      <w:proofErr w:type="spellStart"/>
+      <w:r>
+        <w:rPr>
+          <w:rFonts w:ascii="Times New Roman" w:eastAsia="Times New Roman" w:hAnsi="Times New Roman" w:cs="Times New Roman"/>
+          <w:color w:val="222222"/>
+          <w:sz w:val="24"/>
+          <w:szCs w:val="24"/>
+        </w:rPr>
+        <w:t>sulphur</w:t>
+      </w:r>
+      <w:proofErr w:type="spellEnd"/>
+      <w:r>
+        <w:rPr>
+          <w:rFonts w:ascii="Times New Roman" w:eastAsia="Times New Roman" w:hAnsi="Times New Roman" w:cs="Times New Roman"/>
+          <w:color w:val="222222"/>
+          <w:sz w:val="24"/>
+          <w:szCs w:val="24"/>
+        </w:rPr>
+        <w:t xml:space="preserve"> accumulation and </w:t>
+      </w:r>
+      <w:proofErr w:type="spellStart"/>
+      <w:r>
+        <w:rPr>
+          <w:rFonts w:ascii="Times New Roman" w:eastAsia="Times New Roman" w:hAnsi="Times New Roman" w:cs="Times New Roman"/>
+          <w:color w:val="222222"/>
+          <w:sz w:val="24"/>
+          <w:szCs w:val="24"/>
+        </w:rPr>
+        <w:t>sulphur</w:t>
+      </w:r>
+      <w:proofErr w:type="spellEnd"/>
+      <w:r>
+        <w:rPr>
+          <w:rFonts w:ascii="Times New Roman" w:eastAsia="Times New Roman" w:hAnsi="Times New Roman" w:cs="Times New Roman"/>
+          <w:color w:val="222222"/>
+          <w:sz w:val="24"/>
+          <w:szCs w:val="24"/>
+        </w:rPr>
+        <w:t xml:space="preserve">  isotopic composition in central Ontario, Canada lakes. Journal of Paleolimnology, 35, 99-109.</w:t>
       </w:r>
     </w:p>
     <w:p>
@@ -1720,7 +2246,127 @@
           <w:sz w:val="24"/>
           <w:szCs w:val="24"/>
         </w:rPr>
-        <w:t>ESRI, DigitalGlobe, GeoEye, Earthstar Geographics, CNES/Airbus DS, USDA, USGS, AEX, Getmapping, Aerogrid, IGN, IGP, swisstopo, and the GIS User Community. (2016).</w:t>
+        <w:t xml:space="preserve">ESRI, </w:t>
+      </w:r>
+      <w:proofErr w:type="spellStart"/>
+      <w:r>
+        <w:rPr>
+          <w:rFonts w:ascii="Times New Roman" w:eastAsia="Times New Roman" w:hAnsi="Times New Roman" w:cs="Times New Roman"/>
+          <w:color w:val="222222"/>
+          <w:sz w:val="24"/>
+          <w:szCs w:val="24"/>
+        </w:rPr>
+        <w:t>DigitalGlobe</w:t>
+      </w:r>
+      <w:proofErr w:type="spellEnd"/>
+      <w:r>
+        <w:rPr>
+          <w:rFonts w:ascii="Times New Roman" w:eastAsia="Times New Roman" w:hAnsi="Times New Roman" w:cs="Times New Roman"/>
+          <w:color w:val="222222"/>
+          <w:sz w:val="24"/>
+          <w:szCs w:val="24"/>
+        </w:rPr>
+        <w:t xml:space="preserve">, </w:t>
+      </w:r>
+      <w:proofErr w:type="spellStart"/>
+      <w:r>
+        <w:rPr>
+          <w:rFonts w:ascii="Times New Roman" w:eastAsia="Times New Roman" w:hAnsi="Times New Roman" w:cs="Times New Roman"/>
+          <w:color w:val="222222"/>
+          <w:sz w:val="24"/>
+          <w:szCs w:val="24"/>
+        </w:rPr>
+        <w:t>GeoEye</w:t>
+      </w:r>
+      <w:proofErr w:type="spellEnd"/>
+      <w:r>
+        <w:rPr>
+          <w:rFonts w:ascii="Times New Roman" w:eastAsia="Times New Roman" w:hAnsi="Times New Roman" w:cs="Times New Roman"/>
+          <w:color w:val="222222"/>
+          <w:sz w:val="24"/>
+          <w:szCs w:val="24"/>
+        </w:rPr>
+        <w:t xml:space="preserve">, Earthstar </w:t>
+      </w:r>
+      <w:proofErr w:type="spellStart"/>
+      <w:r>
+        <w:rPr>
+          <w:rFonts w:ascii="Times New Roman" w:eastAsia="Times New Roman" w:hAnsi="Times New Roman" w:cs="Times New Roman"/>
+          <w:color w:val="222222"/>
+          <w:sz w:val="24"/>
+          <w:szCs w:val="24"/>
+        </w:rPr>
+        <w:t>Geographics</w:t>
+      </w:r>
+      <w:proofErr w:type="spellEnd"/>
+      <w:r>
+        <w:rPr>
+          <w:rFonts w:ascii="Times New Roman" w:eastAsia="Times New Roman" w:hAnsi="Times New Roman" w:cs="Times New Roman"/>
+          <w:color w:val="222222"/>
+          <w:sz w:val="24"/>
+          <w:szCs w:val="24"/>
+        </w:rPr>
+        <w:t xml:space="preserve">, CNES/Airbus DS, USDA, USGS, AEX, </w:t>
+      </w:r>
+      <w:proofErr w:type="spellStart"/>
+      <w:r>
+        <w:rPr>
+          <w:rFonts w:ascii="Times New Roman" w:eastAsia="Times New Roman" w:hAnsi="Times New Roman" w:cs="Times New Roman"/>
+          <w:color w:val="222222"/>
+          <w:sz w:val="24"/>
+          <w:szCs w:val="24"/>
+        </w:rPr>
+        <w:t>Getmapping</w:t>
+      </w:r>
+      <w:proofErr w:type="spellEnd"/>
+      <w:r>
+        <w:rPr>
+          <w:rFonts w:ascii="Times New Roman" w:eastAsia="Times New Roman" w:hAnsi="Times New Roman" w:cs="Times New Roman"/>
+          <w:color w:val="222222"/>
+          <w:sz w:val="24"/>
+          <w:szCs w:val="24"/>
+        </w:rPr>
+        <w:t xml:space="preserve">, </w:t>
+      </w:r>
+      <w:proofErr w:type="spellStart"/>
+      <w:r>
+        <w:rPr>
+          <w:rFonts w:ascii="Times New Roman" w:eastAsia="Times New Roman" w:hAnsi="Times New Roman" w:cs="Times New Roman"/>
+          <w:color w:val="222222"/>
+          <w:sz w:val="24"/>
+          <w:szCs w:val="24"/>
+        </w:rPr>
+        <w:t>Aerogrid</w:t>
+      </w:r>
+      <w:proofErr w:type="spellEnd"/>
+      <w:r>
+        <w:rPr>
+          <w:rFonts w:ascii="Times New Roman" w:eastAsia="Times New Roman" w:hAnsi="Times New Roman" w:cs="Times New Roman"/>
+          <w:color w:val="222222"/>
+          <w:sz w:val="24"/>
+          <w:szCs w:val="24"/>
+        </w:rPr>
+        <w:t xml:space="preserve">, IGN, IGP, </w:t>
+      </w:r>
+      <w:proofErr w:type="spellStart"/>
+      <w:r>
+        <w:rPr>
+          <w:rFonts w:ascii="Times New Roman" w:eastAsia="Times New Roman" w:hAnsi="Times New Roman" w:cs="Times New Roman"/>
+          <w:color w:val="222222"/>
+          <w:sz w:val="24"/>
+          <w:szCs w:val="24"/>
+        </w:rPr>
+        <w:t>swisstopo</w:t>
+      </w:r>
+      <w:proofErr w:type="spellEnd"/>
+      <w:r>
+        <w:rPr>
+          <w:rFonts w:ascii="Times New Roman" w:eastAsia="Times New Roman" w:hAnsi="Times New Roman" w:cs="Times New Roman"/>
+          <w:color w:val="222222"/>
+          <w:sz w:val="24"/>
+          <w:szCs w:val="24"/>
+        </w:rPr>
+        <w:t>, and the GIS User Community. (2016).</w:t>
       </w:r>
     </w:p>
     <w:p>
@@ -1769,23 +2415,25 @@
           <w:szCs w:val="24"/>
         </w:rPr>
       </w:pPr>
-      <w:r>
-        <w:rPr>
-          <w:rFonts w:ascii="Times New Roman" w:eastAsia="Times New Roman" w:hAnsi="Times New Roman" w:cs="Times New Roman"/>
-          <w:color w:val="222222"/>
-          <w:sz w:val="24"/>
-          <w:szCs w:val="24"/>
-        </w:rPr>
-        <w:t>Hakanson, L. (2004). Internal loading: a new solution to an old problem in aquatic science</w:t>
-      </w:r>
-      <w:r>
-        <w:rPr>
-          <w:rFonts w:ascii="Times New Roman" w:eastAsia="Times New Roman" w:hAnsi="Times New Roman" w:cs="Times New Roman"/>
-          <w:color w:val="222222"/>
-          <w:sz w:val="24"/>
-          <w:szCs w:val="24"/>
-        </w:rPr>
-        <w:t xml:space="preserve">s. Lakes &amp; Reservoirs: Research &amp; Management, 9(1), 3-23. </w:t>
+      <w:proofErr w:type="spellStart"/>
+      <w:r>
+        <w:rPr>
+          <w:rFonts w:ascii="Times New Roman" w:eastAsia="Times New Roman" w:hAnsi="Times New Roman" w:cs="Times New Roman"/>
+          <w:color w:val="222222"/>
+          <w:sz w:val="24"/>
+          <w:szCs w:val="24"/>
+        </w:rPr>
+        <w:t>Hakanson</w:t>
+      </w:r>
+      <w:proofErr w:type="spellEnd"/>
+      <w:r>
+        <w:rPr>
+          <w:rFonts w:ascii="Times New Roman" w:eastAsia="Times New Roman" w:hAnsi="Times New Roman" w:cs="Times New Roman"/>
+          <w:color w:val="222222"/>
+          <w:sz w:val="24"/>
+          <w:szCs w:val="24"/>
+        </w:rPr>
+        <w:t xml:space="preserve">, L. (2004). Internal loading: a new solution to an old problem in aquatic sciences. Lakes &amp; Reservoirs: Research &amp; Management, 9(1), 3-23. </w:t>
       </w:r>
     </w:p>
     <w:p>
@@ -1819,16 +2467,47 @@
           <w:szCs w:val="24"/>
         </w:rPr>
         <w:lastRenderedPageBreak/>
-        <w:t>Hanson, P. C., Buffam, I., Rusak, J. A., Stanley, E. H., and Watras, C. D. (2014) Quantifying lake allochthonous organic carbon budgets using a simple equilibrium model. Limnology and Oceanography</w:t>
-      </w:r>
-      <w:r>
-        <w:rPr>
-          <w:rFonts w:ascii="Times New Roman" w:eastAsia="Times New Roman" w:hAnsi="Times New Roman" w:cs="Times New Roman"/>
-          <w:color w:val="222222"/>
-          <w:sz w:val="24"/>
-          <w:szCs w:val="24"/>
-        </w:rPr>
-        <w:t xml:space="preserve"> 59, 167–181.</w:t>
+        <w:t xml:space="preserve">Hanson, P. C., Buffam, I., </w:t>
+      </w:r>
+      <w:proofErr w:type="spellStart"/>
+      <w:r>
+        <w:rPr>
+          <w:rFonts w:ascii="Times New Roman" w:eastAsia="Times New Roman" w:hAnsi="Times New Roman" w:cs="Times New Roman"/>
+          <w:color w:val="222222"/>
+          <w:sz w:val="24"/>
+          <w:szCs w:val="24"/>
+        </w:rPr>
+        <w:t>Rusak</w:t>
+      </w:r>
+      <w:proofErr w:type="spellEnd"/>
+      <w:r>
+        <w:rPr>
+          <w:rFonts w:ascii="Times New Roman" w:eastAsia="Times New Roman" w:hAnsi="Times New Roman" w:cs="Times New Roman"/>
+          <w:color w:val="222222"/>
+          <w:sz w:val="24"/>
+          <w:szCs w:val="24"/>
+        </w:rPr>
+        <w:t xml:space="preserve">, J. A., Stanley, E. H., and </w:t>
+      </w:r>
+      <w:proofErr w:type="spellStart"/>
+      <w:r>
+        <w:rPr>
+          <w:rFonts w:ascii="Times New Roman" w:eastAsia="Times New Roman" w:hAnsi="Times New Roman" w:cs="Times New Roman"/>
+          <w:color w:val="222222"/>
+          <w:sz w:val="24"/>
+          <w:szCs w:val="24"/>
+        </w:rPr>
+        <w:t>Watras</w:t>
+      </w:r>
+      <w:proofErr w:type="spellEnd"/>
+      <w:r>
+        <w:rPr>
+          <w:rFonts w:ascii="Times New Roman" w:eastAsia="Times New Roman" w:hAnsi="Times New Roman" w:cs="Times New Roman"/>
+          <w:color w:val="222222"/>
+          <w:sz w:val="24"/>
+          <w:szCs w:val="24"/>
+        </w:rPr>
+        <w:t>, C. D. (2014) Quantifying lake allochthonous organic carbon budgets using a simple equilibrium model. Limnology and Oceanography 59, 167–181.</w:t>
       </w:r>
     </w:p>
     <w:p>
@@ -1861,16 +2540,7 @@
           <w:sz w:val="24"/>
           <w:szCs w:val="24"/>
         </w:rPr>
-        <w:t>Mills, R. B., Paterson, A. M., Jules, M. B., Davis, R. S. L., John, P. S. and Greg, M. (2009). Factors influencing the achievement of steady state in mercury contamination among lakes and catchments of south-central Ontario. Canadian Journal</w:t>
-      </w:r>
-      <w:r>
-        <w:rPr>
-          <w:rFonts w:ascii="Times New Roman" w:eastAsia="Times New Roman" w:hAnsi="Times New Roman" w:cs="Times New Roman"/>
-          <w:color w:val="222222"/>
-          <w:sz w:val="24"/>
-          <w:szCs w:val="24"/>
-        </w:rPr>
-        <w:t xml:space="preserve"> of Fisheries and Aquatic Sciences, 66, 187-200.</w:t>
+        <w:t>Mills, R. B., Paterson, A. M., Jules, M. B., Davis, R. S. L., John, P. S. and Greg, M. (2009). Factors influencing the achievement of steady state in mercury contamination among lakes and catchments of south-central Ontario. Canadian Journal of Fisheries and Aquatic Sciences, 66, 187-200.</w:t>
       </w:r>
     </w:p>
     <w:p>
@@ -1914,17 +2584,7 @@
             <w:szCs w:val="24"/>
             <w:u w:val="single"/>
           </w:rPr>
-          <w:t>https://www.ontario.ca/dat</w:t>
-        </w:r>
-        <w:r>
-          <w:rPr>
-            <w:rFonts w:ascii="Times New Roman" w:eastAsia="Times New Roman" w:hAnsi="Times New Roman" w:cs="Times New Roman"/>
-            <w:color w:val="1155CC"/>
-            <w:sz w:val="24"/>
-            <w:szCs w:val="24"/>
-            <w:u w:val="single"/>
-          </w:rPr>
-          <w:t>a/ontario-land-cover-compilation-v20</w:t>
+          <w:t>https://www.ontario.ca/data/ontario-land-cover-compilation-v20</w:t>
         </w:r>
       </w:hyperlink>
       <w:r>
@@ -2033,16 +2693,27 @@
           <w:sz w:val="24"/>
           <w:szCs w:val="24"/>
         </w:rPr>
-        <w:t>Wihlborg, P., &amp; Danielsson, A. (2006). Half a century of mercury contamination</w:t>
-      </w:r>
-      <w:r>
-        <w:rPr>
-          <w:rFonts w:ascii="Times New Roman" w:eastAsia="Times New Roman" w:hAnsi="Times New Roman" w:cs="Times New Roman"/>
-          <w:color w:val="222222"/>
-          <w:sz w:val="24"/>
-          <w:szCs w:val="24"/>
-        </w:rPr>
-        <w:t xml:space="preserve"> in Lake Vanern (Sweden). Water, Air, and Soil Pollution, 170(1), 285-300.</w:t>
+        <w:t xml:space="preserve">Wihlborg, P., &amp; </w:t>
+      </w:r>
+      <w:proofErr w:type="spellStart"/>
+      <w:r>
+        <w:rPr>
+          <w:rFonts w:ascii="Times New Roman" w:eastAsia="Times New Roman" w:hAnsi="Times New Roman" w:cs="Times New Roman"/>
+          <w:color w:val="222222"/>
+          <w:sz w:val="24"/>
+          <w:szCs w:val="24"/>
+        </w:rPr>
+        <w:t>Danielsson</w:t>
+      </w:r>
+      <w:proofErr w:type="spellEnd"/>
+      <w:r>
+        <w:rPr>
+          <w:rFonts w:ascii="Times New Roman" w:eastAsia="Times New Roman" w:hAnsi="Times New Roman" w:cs="Times New Roman"/>
+          <w:color w:val="222222"/>
+          <w:sz w:val="24"/>
+          <w:szCs w:val="24"/>
+        </w:rPr>
+        <w:t>, A. (2006). Half a century of mercury contamination in Lake Vanern (Sweden). Water, Air, and Soil Pollution, 170(1), 285-300.</w:t>
       </w:r>
     </w:p>
     <w:p>
@@ -2075,7 +2746,67 @@
           <w:sz w:val="24"/>
           <w:szCs w:val="24"/>
         </w:rPr>
-        <w:t xml:space="preserve">Winslow, L. A., Read, J. S., Woolway, R., Brentrup, J., Leach, T. and Zwart, J. A. (2014). rLakeAnalyzer: package for the analysis of lake physics. </w:t>
+        <w:t xml:space="preserve">Winslow, L. A., Read, J. S., </w:t>
+      </w:r>
+      <w:proofErr w:type="spellStart"/>
+      <w:r>
+        <w:rPr>
+          <w:rFonts w:ascii="Times New Roman" w:eastAsia="Times New Roman" w:hAnsi="Times New Roman" w:cs="Times New Roman"/>
+          <w:color w:val="222222"/>
+          <w:sz w:val="24"/>
+          <w:szCs w:val="24"/>
+        </w:rPr>
+        <w:t>Woolway</w:t>
+      </w:r>
+      <w:proofErr w:type="spellEnd"/>
+      <w:r>
+        <w:rPr>
+          <w:rFonts w:ascii="Times New Roman" w:eastAsia="Times New Roman" w:hAnsi="Times New Roman" w:cs="Times New Roman"/>
+          <w:color w:val="222222"/>
+          <w:sz w:val="24"/>
+          <w:szCs w:val="24"/>
+        </w:rPr>
+        <w:t xml:space="preserve">, R., </w:t>
+      </w:r>
+      <w:proofErr w:type="spellStart"/>
+      <w:r>
+        <w:rPr>
+          <w:rFonts w:ascii="Times New Roman" w:eastAsia="Times New Roman" w:hAnsi="Times New Roman" w:cs="Times New Roman"/>
+          <w:color w:val="222222"/>
+          <w:sz w:val="24"/>
+          <w:szCs w:val="24"/>
+        </w:rPr>
+        <w:t>Brentrup</w:t>
+      </w:r>
+      <w:proofErr w:type="spellEnd"/>
+      <w:r>
+        <w:rPr>
+          <w:rFonts w:ascii="Times New Roman" w:eastAsia="Times New Roman" w:hAnsi="Times New Roman" w:cs="Times New Roman"/>
+          <w:color w:val="222222"/>
+          <w:sz w:val="24"/>
+          <w:szCs w:val="24"/>
+        </w:rPr>
+        <w:t xml:space="preserve">, J., Leach, T. and Zwart, J. A. (2014). </w:t>
+      </w:r>
+      <w:proofErr w:type="spellStart"/>
+      <w:r>
+        <w:rPr>
+          <w:rFonts w:ascii="Times New Roman" w:eastAsia="Times New Roman" w:hAnsi="Times New Roman" w:cs="Times New Roman"/>
+          <w:color w:val="222222"/>
+          <w:sz w:val="24"/>
+          <w:szCs w:val="24"/>
+        </w:rPr>
+        <w:t>rLakeAnalyzer</w:t>
+      </w:r>
+      <w:proofErr w:type="spellEnd"/>
+      <w:r>
+        <w:rPr>
+          <w:rFonts w:ascii="Times New Roman" w:eastAsia="Times New Roman" w:hAnsi="Times New Roman" w:cs="Times New Roman"/>
+          <w:color w:val="222222"/>
+          <w:sz w:val="24"/>
+          <w:szCs w:val="24"/>
+        </w:rPr>
+        <w:t xml:space="preserve">: package for the analysis of lake physics. </w:t>
       </w:r>
       <w:r>
         <w:rPr>
@@ -2146,16 +2877,7 @@
           <w:sz w:val="24"/>
           <w:szCs w:val="24"/>
         </w:rPr>
-        <w:t>Wisconsi</w:t>
-      </w:r>
-      <w:r>
-        <w:rPr>
-          <w:rFonts w:ascii="Times New Roman" w:eastAsia="Times New Roman" w:hAnsi="Times New Roman" w:cs="Times New Roman"/>
-          <w:color w:val="222222"/>
-          <w:sz w:val="24"/>
-          <w:szCs w:val="24"/>
-        </w:rPr>
-        <w:t xml:space="preserve">n Department of Natural Resources. (1998). WISCLAND Land Cover (WLCGW930). </w:t>
+        <w:t xml:space="preserve">Wisconsin Department of Natural Resources. (1998). WISCLAND Land Cover (WLCGW930). </w:t>
       </w:r>
       <w:hyperlink r:id="rId24">
         <w:r>
@@ -2208,16 +2930,7 @@
           <w:sz w:val="24"/>
           <w:szCs w:val="24"/>
         </w:rPr>
-        <w:t>Wisconsin Department of Natural Resources. (2011). Surface water (hy</w:t>
-      </w:r>
-      <w:r>
-        <w:rPr>
-          <w:rFonts w:ascii="Times New Roman" w:eastAsia="Times New Roman" w:hAnsi="Times New Roman" w:cs="Times New Roman"/>
-          <w:color w:val="222222"/>
-          <w:sz w:val="24"/>
-          <w:szCs w:val="24"/>
-        </w:rPr>
-        <w:t xml:space="preserve">drography) data. </w:t>
+        <w:t xml:space="preserve">Wisconsin Department of Natural Resources. (2011). Surface water (hydrography) data. </w:t>
       </w:r>
       <w:hyperlink r:id="rId25">
         <w:r>

</xml_diff>

<commit_message>
minor tweaks to supplement
</commit_message>
<xml_diff>
--- a/SOSPaper/AppendixS1.docx
+++ b/SOSPaper/AppendixS1.docx
@@ -34,28 +34,6 @@
           <w:szCs w:val="24"/>
         </w:rPr>
       </w:pPr>
-    </w:p>
-    <w:p>
-      <w:pPr>
-        <w:spacing w:line="240" w:lineRule="auto"/>
-        <w:rPr>
-          <w:rFonts w:ascii="Times New Roman" w:eastAsia="Times New Roman" w:hAnsi="Times New Roman" w:cs="Times New Roman"/>
-          <w:b/>
-          <w:color w:val="222222"/>
-          <w:sz w:val="24"/>
-          <w:szCs w:val="24"/>
-        </w:rPr>
-      </w:pPr>
-      <w:r>
-        <w:rPr>
-          <w:rFonts w:ascii="Times New Roman" w:eastAsia="Times New Roman" w:hAnsi="Times New Roman" w:cs="Times New Roman"/>
-          <w:b/>
-          <w:color w:val="222222"/>
-          <w:sz w:val="24"/>
-          <w:szCs w:val="24"/>
-        </w:rPr>
-        <w:t>NOTE: moved offline by Ian on 11-12-17</w:t>
-      </w:r>
     </w:p>
     <w:p>
       <w:pPr>
@@ -272,7 +250,27 @@
           <w:szCs w:val="24"/>
         </w:rPr>
         <w:br/>
-        <w:t xml:space="preserve">Total inflow DOC was calculated by summing the DOC concentration of each tributary proportionally to the fraction each tributary contributed to total inflow volume. DOC data ("HARP LAKE") from 1991-2001 were used for model validation. Hypolimnion temperature was set to the bottom temperature in the bottom 2 m of the water profile, whereas epilimnion temperature was set to the temperature in the 1-2 m surface water. Precipitation data were obtained from daily weather records for the "HARP LAKE" meteorological station. Sediment mass accumulation rate was inferred from previous studies (Eimers et al. 2006, Mills et al. 2009). A Harp lake shapefile was hand digitized using ESRI aerial photographs (World Imagery) </w:t>
+        <w:t xml:space="preserve">Total inflow DOC was calculated by summing the DOC concentration of each tributary proportionally to the fraction each tributary contributed to total inflow volume. DOC data ("HARP LAKE") from 1991-2001 were used for model validation. Hypolimnion temperature was set to the bottom temperature in the bottom 2 m of the water profile, whereas epilimnion temperature was set to the temperature in the 1-2 m surface water. Precipitation data were obtained from daily weather records for the "HARP LAKE" meteorological station. Sediment mass accumulation rate was inferred from previous studies (Eimers et al. 2006, Mills et al. 2009). A Harp lake shapefile was hand digitized using ESRI aerial photographs (World Imagery) in ArcGIS (ESRI 2016). </w:t>
+      </w:r>
+      <w:proofErr w:type="spellStart"/>
+      <w:r>
+        <w:rPr>
+          <w:rFonts w:ascii="Times New Roman" w:eastAsia="Times New Roman" w:hAnsi="Times New Roman" w:cs="Times New Roman"/>
+          <w:color w:val="222222"/>
+          <w:sz w:val="24"/>
+          <w:szCs w:val="24"/>
+        </w:rPr>
+        <w:t>PCanopy</w:t>
+      </w:r>
+      <w:proofErr w:type="spellEnd"/>
+      <w:r>
+        <w:rPr>
+          <w:rFonts w:ascii="Times New Roman" w:eastAsia="Times New Roman" w:hAnsi="Times New Roman" w:cs="Times New Roman"/>
+          <w:color w:val="222222"/>
+          <w:sz w:val="24"/>
+          <w:szCs w:val="24"/>
+        </w:rPr>
+        <w:t xml:space="preserve"> was estimated using land cover data (15 m resolution) in the </w:t>
       </w:r>
       <w:r>
         <w:rPr>
@@ -282,27 +280,7 @@
           <w:szCs w:val="24"/>
         </w:rPr>
         <w:lastRenderedPageBreak/>
-        <w:t xml:space="preserve">in ArcGIS (ESRI 2016). </w:t>
-      </w:r>
-      <w:proofErr w:type="spellStart"/>
-      <w:r>
-        <w:rPr>
-          <w:rFonts w:ascii="Times New Roman" w:eastAsia="Times New Roman" w:hAnsi="Times New Roman" w:cs="Times New Roman"/>
-          <w:color w:val="222222"/>
-          <w:sz w:val="24"/>
-          <w:szCs w:val="24"/>
-        </w:rPr>
-        <w:t>PCanopy</w:t>
-      </w:r>
-      <w:proofErr w:type="spellEnd"/>
-      <w:r>
-        <w:rPr>
-          <w:rFonts w:ascii="Times New Roman" w:eastAsia="Times New Roman" w:hAnsi="Times New Roman" w:cs="Times New Roman"/>
-          <w:color w:val="222222"/>
-          <w:sz w:val="24"/>
-          <w:szCs w:val="24"/>
-        </w:rPr>
-        <w:t xml:space="preserve"> was estimated using land cover data (15 m resolution) in the Ontario Land Cover Compilation V 2.0 (Ontario Ministry of Natural Resources and Forestry 2014). This dataset showed no adjacent wetlands to Harp Lake. The absence of adjacent wetlands was further verified using aerial photographs (ESRI 2016). As such, </w:t>
+        <w:t xml:space="preserve">Ontario Land Cover Compilation V 2.0 (Ontario Ministry of Natural Resources and Forestry 2014). This dataset showed no adjacent wetlands to Harp Lake. The absence of adjacent wetlands was further verified using aerial photographs (ESRI 2016). As such, </w:t>
       </w:r>
       <w:proofErr w:type="spellStart"/>
       <w:r>
@@ -792,8 +770,6 @@
         </w:rPr>
         <w:t>ere</w:t>
       </w:r>
-      <w:bookmarkStart w:id="0" w:name="_GoBack"/>
-      <w:bookmarkEnd w:id="0"/>
       <w:r>
         <w:rPr>
           <w:rFonts w:ascii="Times New Roman" w:eastAsia="Times New Roman" w:hAnsi="Times New Roman" w:cs="Times New Roman"/>
@@ -2372,37 +2348,15 @@
     <w:p>
       <w:pPr>
         <w:spacing w:line="240" w:lineRule="auto"/>
-        <w:ind w:left="360" w:hanging="360"/>
-        <w:rPr>
-          <w:rFonts w:ascii="Times New Roman" w:eastAsia="Times New Roman" w:hAnsi="Times New Roman" w:cs="Times New Roman"/>
-          <w:color w:val="222222"/>
-          <w:sz w:val="24"/>
-          <w:szCs w:val="24"/>
-        </w:rPr>
-      </w:pPr>
-    </w:p>
-    <w:p>
-      <w:pPr>
-        <w:spacing w:line="240" w:lineRule="auto"/>
-        <w:rPr>
-          <w:rFonts w:ascii="Times New Roman" w:eastAsia="Times New Roman" w:hAnsi="Times New Roman" w:cs="Times New Roman"/>
-          <w:color w:val="222222"/>
-          <w:sz w:val="24"/>
-          <w:szCs w:val="24"/>
-        </w:rPr>
-      </w:pPr>
-    </w:p>
-    <w:p>
-      <w:pPr>
-        <w:spacing w:line="240" w:lineRule="auto"/>
-        <w:ind w:left="360"/>
-        <w:rPr>
-          <w:rFonts w:ascii="Times New Roman" w:eastAsia="Times New Roman" w:hAnsi="Times New Roman" w:cs="Times New Roman"/>
-          <w:color w:val="222222"/>
-          <w:sz w:val="24"/>
-          <w:szCs w:val="24"/>
-        </w:rPr>
-      </w:pPr>
+        <w:rPr>
+          <w:rFonts w:ascii="Times New Roman" w:eastAsia="Times New Roman" w:hAnsi="Times New Roman" w:cs="Times New Roman"/>
+          <w:color w:val="222222"/>
+          <w:sz w:val="24"/>
+          <w:szCs w:val="24"/>
+        </w:rPr>
+      </w:pPr>
+      <w:bookmarkStart w:id="0" w:name="_GoBack"/>
+      <w:bookmarkEnd w:id="0"/>
     </w:p>
     <w:p>
       <w:pPr>

</xml_diff>